<commit_message>
More to p2p module document
</commit_message>
<xml_diff>
--- a/document/BaoCao-CNghienCuu-ModuleP2P.docx
+++ b/document/BaoCao-CNghienCuu-ModuleP2P.docx
@@ -2314,15 +2314,7 @@
           <w:sz w:val="26"/>
           <w:szCs w:val="26"/>
         </w:rPr>
-        <w:t xml:space="preserve">của </w:t>
-      </w:r>
-      <w:r>
-        <w:rPr>
-          <w:rFonts w:ascii="Times New Roman" w:hAnsi="Times New Roman" w:cs="Times New Roman"/>
-          <w:sz w:val="26"/>
-          <w:szCs w:val="26"/>
-        </w:rPr>
-        <w:t xml:space="preserve">các </w:t>
+        <w:t xml:space="preserve">của các </w:t>
       </w:r>
       <w:r>
         <w:rPr>
@@ -2364,8 +2356,6 @@
         </w:rPr>
         <w:t>còn vai trò gì khác nữa. Trong mô hình mạng kiểu này, Bootstrap Node chỉ đóng vai trò xử lý, phân phối dữ liệu, cập nhật thông tin về tình trạng mạng P2P cho các Peer Node để khởi tạo và duy trì hoạt động của mạng. Còn các tác vụ chính thì Peer Node sau khi gia nhập vào mạng sẽ sử dụng mạng P2P để thực hiện tác vụ như chia sẻ file hoặc và VoIP.</w:t>
       </w:r>
-      <w:bookmarkStart w:id="0" w:name="_GoBack"/>
-      <w:bookmarkEnd w:id="0"/>
     </w:p>
     <w:p>
       <w:pPr>
@@ -2397,11 +2387,79 @@
     <w:p>
       <w:pPr>
         <w:pStyle w:val="ListParagraph"/>
+        <w:ind w:left="1440" w:firstLine="360"/>
+        <w:jc w:val="both"/>
+        <w:rPr>
+          <w:rFonts w:ascii="Times New Roman" w:hAnsi="Times New Roman" w:cs="Times New Roman"/>
+          <w:sz w:val="26"/>
+          <w:szCs w:val="26"/>
+        </w:rPr>
+      </w:pPr>
+      <w:r>
+        <w:rPr>
+          <w:rFonts w:ascii="Times New Roman" w:hAnsi="Times New Roman" w:cs="Times New Roman"/>
+          <w:sz w:val="26"/>
+          <w:szCs w:val="26"/>
+        </w:rPr>
+        <w:t>Phần ý tưởng đã nêu rõ hai thực thể chính trong mô hình được thự</w:t>
+      </w:r>
+      <w:r>
+        <w:rPr>
+          <w:rFonts w:ascii="Times New Roman" w:hAnsi="Times New Roman" w:cs="Times New Roman"/>
+          <w:sz w:val="26"/>
+          <w:szCs w:val="26"/>
+        </w:rPr>
+        <w:t>c thi, đó là Bootstrap Node và Peer Node</w:t>
+      </w:r>
+      <w:r>
+        <w:rPr>
+          <w:rFonts w:ascii="Times New Roman" w:hAnsi="Times New Roman" w:cs="Times New Roman"/>
+          <w:sz w:val="26"/>
+          <w:szCs w:val="26"/>
+        </w:rPr>
+        <w:t xml:space="preserve">. Sự tương tác giữa các Bootstrap Node và Peer Node tạo cơ sở hình thành và mở rộng mạng các node. Sau khi đã hình thành nên mạng lưới, các Peer Node sẽ kết nối các Peer Node khác mà nó </w:t>
+      </w:r>
+      <w:r>
+        <w:rPr>
+          <w:rFonts w:ascii="Times New Roman" w:hAnsi="Times New Roman" w:cs="Times New Roman"/>
+          <w:sz w:val="26"/>
+          <w:szCs w:val="26"/>
+        </w:rPr>
+        <w:t xml:space="preserve">muốn </w:t>
+      </w:r>
+      <w:r>
+        <w:rPr>
+          <w:rFonts w:ascii="Times New Roman" w:hAnsi="Times New Roman" w:cs="Times New Roman"/>
+          <w:sz w:val="26"/>
+          <w:szCs w:val="26"/>
+        </w:rPr>
+        <w:t>tương tác để thực hiện tác vụ khác.</w:t>
+      </w:r>
+      <w:r>
+        <w:rPr>
+          <w:rFonts w:ascii="Times New Roman" w:hAnsi="Times New Roman" w:cs="Times New Roman"/>
+          <w:sz w:val="26"/>
+          <w:szCs w:val="26"/>
+        </w:rPr>
+        <w:t xml:space="preserve"> Phần trên cũng đã nêu bật rõ vai trò cơ bản của Bootstrap Node và Peer Node trong mạng cùng những yêu cầu </w:t>
+      </w:r>
+      <w:r>
+        <w:rPr>
+          <w:rFonts w:ascii="Times New Roman" w:hAnsi="Times New Roman" w:cs="Times New Roman"/>
+          <w:sz w:val="26"/>
+          <w:szCs w:val="26"/>
+        </w:rPr>
+        <w:lastRenderedPageBreak/>
+        <w:t>cơ bản của những thực thể này. Phần này sẽ đi vào sâu hơn cấu trúc và các yêu cầu cần thiết phải có của Bootstrap Node và Peer Node.</w:t>
+      </w:r>
+    </w:p>
+    <w:p>
+      <w:pPr>
+        <w:pStyle w:val="ListParagraph"/>
         <w:numPr>
           <w:ilvl w:val="0"/>
           <w:numId w:val="13"/>
         </w:numPr>
-        <w:jc w:val="both"/>
         <w:rPr>
           <w:rFonts w:ascii="Times New Roman" w:hAnsi="Times New Roman" w:cs="Times New Roman"/>
           <w:i/>
@@ -2419,6 +2477,191 @@
           <w:u w:val="single"/>
         </w:rPr>
         <w:t>Bootstrap Node:</w:t>
+      </w:r>
+      <w:r>
+        <w:rPr>
+          <w:rFonts w:ascii="Times New Roman" w:hAnsi="Times New Roman" w:cs="Times New Roman"/>
+          <w:i/>
+          <w:sz w:val="26"/>
+          <w:szCs w:val="26"/>
+          <w:u w:val="single"/>
+        </w:rPr>
+        <w:t xml:space="preserve"> </w:t>
+      </w:r>
+      <w:r>
+        <w:rPr>
+          <w:rFonts w:ascii="Times New Roman" w:hAnsi="Times New Roman" w:cs="Times New Roman"/>
+          <w:sz w:val="26"/>
+          <w:szCs w:val="26"/>
+        </w:rPr>
+        <w:t>Như đã nêu ở trên, Bootstrap Node là máy chủ trung tâm đảm trách vai trò tiếp nhận yêu cầu truy vấn dữ liệu, phân phối và cập nhật thông tin tất cả các node trong mạng đến tất cả các Peer Node, đảm bảo tình trạng mới nhất của mạng đến với các Peer Node. Để làm được điều này thì Bootstrap Node phải:</w:t>
+      </w:r>
+    </w:p>
+    <w:p>
+      <w:pPr>
+        <w:pStyle w:val="ListParagraph"/>
+        <w:numPr>
+          <w:ilvl w:val="0"/>
+          <w:numId w:val="17"/>
+        </w:numPr>
+        <w:jc w:val="both"/>
+        <w:rPr>
+          <w:rFonts w:ascii="Times New Roman" w:hAnsi="Times New Roman" w:cs="Times New Roman"/>
+          <w:i/>
+          <w:sz w:val="26"/>
+          <w:szCs w:val="26"/>
+          <w:u w:val="single"/>
+        </w:rPr>
+      </w:pPr>
+      <w:r>
+        <w:rPr>
+          <w:rFonts w:ascii="Times New Roman" w:hAnsi="Times New Roman" w:cs="Times New Roman"/>
+          <w:sz w:val="26"/>
+          <w:szCs w:val="26"/>
+        </w:rPr>
+        <w:t>Có cơ chế lưu trữ, cập nhật thông tin của tất cả các Peer Node có trong mạng khi có yêu cầu tham gia mạng, update thông tin, hoặc rời mạng của một Peer Node nào đó. Cơ chế này được thực thi bằng cách Bootstrap Node tạo ra một bảng định tuyến và lưu tất cả các thông của các Peer Node còn active (còn hoạt động và chưa rời khỏi mạng). Khi có yêu cầu phát sinh từ bất kỳ một Peer Node nào trong mạng, thông tin của Peer Node sẽ được cập nhật vào bảng định tuyến này.</w:t>
+      </w:r>
+      <w:r>
+        <w:rPr>
+          <w:rFonts w:ascii="Times New Roman" w:hAnsi="Times New Roman" w:cs="Times New Roman"/>
+          <w:sz w:val="26"/>
+          <w:szCs w:val="26"/>
+        </w:rPr>
+        <w:t xml:space="preserve"> Trong chương trình bảng định tuyến này được thực thi bằng file text định dạng JSON, có tên là “</w:t>
+      </w:r>
+      <w:r>
+        <w:rPr>
+          <w:rFonts w:ascii="Times New Roman" w:hAnsi="Times New Roman" w:cs="Times New Roman"/>
+          <w:b/>
+          <w:i/>
+          <w:sz w:val="26"/>
+          <w:szCs w:val="26"/>
+        </w:rPr>
+        <w:t>list_peer.json</w:t>
+      </w:r>
+      <w:r>
+        <w:rPr>
+          <w:rFonts w:ascii="Times New Roman" w:hAnsi="Times New Roman" w:cs="Times New Roman"/>
+          <w:sz w:val="26"/>
+          <w:szCs w:val="26"/>
+        </w:rPr>
+        <w:t>”</w:t>
+      </w:r>
+      <w:r>
+        <w:rPr>
+          <w:rFonts w:ascii="Times New Roman" w:hAnsi="Times New Roman" w:cs="Times New Roman"/>
+          <w:sz w:val="26"/>
+          <w:szCs w:val="26"/>
+        </w:rPr>
+        <w:t>.</w:t>
+      </w:r>
+    </w:p>
+    <w:p>
+      <w:pPr>
+        <w:pStyle w:val="ListParagraph"/>
+        <w:numPr>
+          <w:ilvl w:val="0"/>
+          <w:numId w:val="17"/>
+        </w:numPr>
+        <w:jc w:val="both"/>
+        <w:rPr>
+          <w:rFonts w:ascii="Times New Roman" w:hAnsi="Times New Roman" w:cs="Times New Roman"/>
+          <w:i/>
+          <w:sz w:val="26"/>
+          <w:szCs w:val="26"/>
+          <w:u w:val="single"/>
+        </w:rPr>
+      </w:pPr>
+      <w:r>
+        <w:rPr>
+          <w:rFonts w:ascii="Times New Roman" w:hAnsi="Times New Roman" w:cs="Times New Roman"/>
+          <w:sz w:val="26"/>
+          <w:szCs w:val="26"/>
+        </w:rPr>
+        <w:t>Cung cấp dịch vụ lắng nghe và xử lý các yêu cầu từ các Peer Node như tham gia, cập nhật thông tin và rời mạng.</w:t>
+      </w:r>
+      <w:r>
+        <w:rPr>
+          <w:rFonts w:ascii="Times New Roman" w:hAnsi="Times New Roman" w:cs="Times New Roman"/>
+          <w:sz w:val="26"/>
+          <w:szCs w:val="26"/>
+        </w:rPr>
+        <w:t xml:space="preserve"> Trong chương trình này, Bootstrap Node sẽ lắng nghe và xử lý yêu cầu ở port 6868</w:t>
+      </w:r>
+      <w:r>
+        <w:rPr>
+          <w:rFonts w:ascii="Times New Roman" w:hAnsi="Times New Roman" w:cs="Times New Roman"/>
+          <w:sz w:val="26"/>
+          <w:szCs w:val="26"/>
+        </w:rPr>
+        <w:t>. Mỗi khi một Peer Node muốn phát sinh yêu cầu thì nó sẽ phát sinh vào cổng này và Bootstrap Node sẽ xử lý.</w:t>
+      </w:r>
+    </w:p>
+    <w:p>
+      <w:pPr>
+        <w:pStyle w:val="ListParagraph"/>
+        <w:numPr>
+          <w:ilvl w:val="0"/>
+          <w:numId w:val="17"/>
+        </w:numPr>
+        <w:jc w:val="both"/>
+        <w:rPr>
+          <w:rFonts w:ascii="Times New Roman" w:hAnsi="Times New Roman" w:cs="Times New Roman"/>
+          <w:i/>
+          <w:sz w:val="26"/>
+          <w:szCs w:val="26"/>
+          <w:u w:val="single"/>
+        </w:rPr>
+      </w:pPr>
+      <w:r>
+        <w:rPr>
+          <w:rFonts w:ascii="Times New Roman" w:hAnsi="Times New Roman" w:cs="Times New Roman"/>
+          <w:sz w:val="26"/>
+          <w:szCs w:val="26"/>
+        </w:rPr>
+        <w:t xml:space="preserve">Cơ chế </w:t>
+      </w:r>
+      <w:r>
+        <w:rPr>
+          <w:rFonts w:ascii="Times New Roman" w:hAnsi="Times New Roman" w:cs="Times New Roman"/>
+          <w:b/>
+          <w:i/>
+          <w:sz w:val="26"/>
+          <w:szCs w:val="26"/>
+        </w:rPr>
+        <w:t>broadcast</w:t>
+      </w:r>
+      <w:r>
+        <w:rPr>
+          <w:rFonts w:ascii="Times New Roman" w:hAnsi="Times New Roman" w:cs="Times New Roman"/>
+          <w:sz w:val="26"/>
+          <w:szCs w:val="26"/>
+        </w:rPr>
+        <w:t xml:space="preserve"> đến tất cả các Peer Node </w:t>
+      </w:r>
+      <w:r>
+        <w:rPr>
+          <w:rFonts w:ascii="Times New Roman" w:hAnsi="Times New Roman" w:cs="Times New Roman"/>
+          <w:sz w:val="26"/>
+          <w:szCs w:val="26"/>
+        </w:rPr>
+        <w:t>có trong mạng về một sự kiện nào xả</w:t>
+      </w:r>
+      <w:r>
+        <w:rPr>
+          <w:rFonts w:ascii="Times New Roman" w:hAnsi="Times New Roman" w:cs="Times New Roman"/>
+          <w:sz w:val="26"/>
+          <w:szCs w:val="26"/>
+        </w:rPr>
+        <w:t>y ra với bất kỳ Peer Node trong mạng.</w:t>
+      </w:r>
+      <w:r>
+        <w:rPr>
+          <w:rFonts w:ascii="Times New Roman" w:hAnsi="Times New Roman" w:cs="Times New Roman"/>
+          <w:sz w:val="26"/>
+          <w:szCs w:val="26"/>
+        </w:rPr>
+        <w:t xml:space="preserve"> Trong chương trình, trong pha giao tiếp giữa Peer Node và Bootstrap Node, sau khi xử lý yêu cầu của Peer Node, Bootstrap Node sẽ phát sinh một thông điệp tương đương với yêu đã được xử lý cùng thông tin đến tất cả các Peer Node trong mạng.</w:t>
       </w:r>
     </w:p>
     <w:p>
@@ -2447,6 +2690,180 @@
         </w:rPr>
         <w:t>Peer Node:</w:t>
       </w:r>
+      <w:r>
+        <w:rPr>
+          <w:rFonts w:ascii="Times New Roman" w:hAnsi="Times New Roman" w:cs="Times New Roman"/>
+          <w:i/>
+          <w:sz w:val="26"/>
+          <w:szCs w:val="26"/>
+          <w:u w:val="single"/>
+        </w:rPr>
+        <w:t xml:space="preserve"> </w:t>
+      </w:r>
+      <w:r>
+        <w:rPr>
+          <w:rFonts w:ascii="Times New Roman" w:hAnsi="Times New Roman" w:cs="Times New Roman"/>
+          <w:sz w:val="26"/>
+          <w:szCs w:val="26"/>
+        </w:rPr>
+        <w:t xml:space="preserve">là thành phần </w:t>
+      </w:r>
+      <w:r>
+        <w:rPr>
+          <w:rFonts w:ascii="Times New Roman" w:hAnsi="Times New Roman" w:cs="Times New Roman"/>
+          <w:sz w:val="26"/>
+          <w:szCs w:val="26"/>
+        </w:rPr>
+        <w:t>cốt lõi</w:t>
+      </w:r>
+      <w:r>
+        <w:rPr>
+          <w:rFonts w:ascii="Times New Roman" w:hAnsi="Times New Roman" w:cs="Times New Roman"/>
+          <w:sz w:val="26"/>
+          <w:szCs w:val="26"/>
+        </w:rPr>
+        <w:t xml:space="preserve"> tạo nên mạng P2P và đảm trách vai trò thực thi mục đích chính</w:t>
+      </w:r>
+      <w:r>
+        <w:rPr>
+          <w:rFonts w:ascii="Times New Roman" w:hAnsi="Times New Roman" w:cs="Times New Roman"/>
+          <w:sz w:val="26"/>
+          <w:szCs w:val="26"/>
+        </w:rPr>
+        <w:t xml:space="preserve"> của chương trình.</w:t>
+      </w:r>
+      <w:r>
+        <w:rPr>
+          <w:rFonts w:ascii="Times New Roman" w:hAnsi="Times New Roman" w:cs="Times New Roman"/>
+          <w:sz w:val="26"/>
+          <w:szCs w:val="26"/>
+        </w:rPr>
+        <w:t xml:space="preserve"> Để trở thành một node trong mạng thì cần phải đảm bảo những thành phần sau đây:</w:t>
+      </w:r>
+    </w:p>
+    <w:p>
+      <w:pPr>
+        <w:pStyle w:val="ListParagraph"/>
+        <w:numPr>
+          <w:ilvl w:val="1"/>
+          <w:numId w:val="13"/>
+        </w:numPr>
+        <w:jc w:val="both"/>
+        <w:rPr>
+          <w:rFonts w:ascii="Times New Roman" w:hAnsi="Times New Roman" w:cs="Times New Roman"/>
+          <w:i/>
+          <w:sz w:val="26"/>
+          <w:szCs w:val="26"/>
+          <w:u w:val="single"/>
+        </w:rPr>
+      </w:pPr>
+      <w:r>
+        <w:rPr>
+          <w:rFonts w:ascii="Times New Roman" w:hAnsi="Times New Roman" w:cs="Times New Roman"/>
+          <w:sz w:val="26"/>
+          <w:szCs w:val="26"/>
+        </w:rPr>
+        <w:t>Thực thi phương thức giao tiếp với Bootstrap Node để thực hiện phương thức giao tiếp đã được quy định trong chương trình</w:t>
+      </w:r>
+      <w:r>
+        <w:rPr>
+          <w:rFonts w:ascii="Times New Roman" w:hAnsi="Times New Roman" w:cs="Times New Roman"/>
+          <w:sz w:val="26"/>
+          <w:szCs w:val="26"/>
+        </w:rPr>
+        <w:t xml:space="preserve"> (sẽ được diễn tả ở phần kế tiếp)</w:t>
+      </w:r>
+      <w:r>
+        <w:rPr>
+          <w:rFonts w:ascii="Times New Roman" w:hAnsi="Times New Roman" w:cs="Times New Roman"/>
+          <w:sz w:val="26"/>
+          <w:szCs w:val="26"/>
+        </w:rPr>
+        <w:t>. Phương thức đó bao gồm các thực thi về yêu cầu tham gia (JOIN)</w:t>
+      </w:r>
+      <w:r>
+        <w:rPr>
+          <w:rFonts w:ascii="Times New Roman" w:hAnsi="Times New Roman" w:cs="Times New Roman"/>
+          <w:sz w:val="26"/>
+          <w:szCs w:val="26"/>
+        </w:rPr>
+        <w:t>, yêu cầu cập nhật (UPDATE)</w:t>
+      </w:r>
+      <w:r>
+        <w:rPr>
+          <w:rFonts w:ascii="Times New Roman" w:hAnsi="Times New Roman" w:cs="Times New Roman"/>
+          <w:sz w:val="26"/>
+          <w:szCs w:val="26"/>
+        </w:rPr>
+        <w:t>, yêu cẩu rời mạng (LEAVE).</w:t>
+      </w:r>
+    </w:p>
+    <w:p>
+      <w:pPr>
+        <w:pStyle w:val="ListParagraph"/>
+        <w:numPr>
+          <w:ilvl w:val="1"/>
+          <w:numId w:val="13"/>
+        </w:numPr>
+        <w:jc w:val="both"/>
+        <w:rPr>
+          <w:rFonts w:ascii="Times New Roman" w:hAnsi="Times New Roman" w:cs="Times New Roman"/>
+          <w:i/>
+          <w:sz w:val="26"/>
+          <w:szCs w:val="26"/>
+          <w:u w:val="single"/>
+        </w:rPr>
+      </w:pPr>
+      <w:r>
+        <w:rPr>
+          <w:rFonts w:ascii="Times New Roman" w:hAnsi="Times New Roman" w:cs="Times New Roman"/>
+          <w:sz w:val="26"/>
+          <w:szCs w:val="26"/>
+        </w:rPr>
+        <w:t xml:space="preserve">Cơ chế quản lý thông tin của các Peer Node khác trong mạng nhận được bảng định tuyến từ Bootstrap Node sau khi </w:t>
+      </w:r>
+      <w:r>
+        <w:rPr>
+          <w:rFonts w:ascii="Times New Roman" w:hAnsi="Times New Roman" w:cs="Times New Roman"/>
+          <w:sz w:val="26"/>
+          <w:szCs w:val="26"/>
+        </w:rPr>
+        <w:t>thực hiện yêu cầu JOIN.</w:t>
+      </w:r>
+    </w:p>
+    <w:p>
+      <w:pPr>
+        <w:pStyle w:val="ListParagraph"/>
+        <w:numPr>
+          <w:ilvl w:val="1"/>
+          <w:numId w:val="13"/>
+        </w:numPr>
+        <w:jc w:val="both"/>
+        <w:rPr>
+          <w:rFonts w:ascii="Times New Roman" w:hAnsi="Times New Roman" w:cs="Times New Roman"/>
+          <w:i/>
+          <w:sz w:val="26"/>
+          <w:szCs w:val="26"/>
+          <w:u w:val="single"/>
+        </w:rPr>
+      </w:pPr>
+      <w:r>
+        <w:rPr>
+          <w:rFonts w:ascii="Times New Roman" w:hAnsi="Times New Roman" w:cs="Times New Roman"/>
+          <w:sz w:val="26"/>
+          <w:szCs w:val="26"/>
+        </w:rPr>
+        <w:lastRenderedPageBreak/>
+        <w:t>Cung cấp dịch vụ lắng nghe sự thay đổi trạng thái của mạng khi bất kỳ Peer Node nào trong mạng thay đổi thông tin và Bootstrap Node gửi broadcast đến.</w:t>
+      </w:r>
+      <w:r>
+        <w:rPr>
+          <w:rFonts w:ascii="Times New Roman" w:hAnsi="Times New Roman" w:cs="Times New Roman"/>
+          <w:sz w:val="26"/>
+          <w:szCs w:val="26"/>
+        </w:rPr>
+        <w:t xml:space="preserve"> Trong chương trình của đề tài, Peer Node sẽ tạo một dịch vụ xử lý yêu cầu của Bootstrap Node ở port 8686.</w:t>
+      </w:r>
     </w:p>
     <w:p>
       <w:pPr>
@@ -2478,6 +2895,1049 @@
     <w:p>
       <w:pPr>
         <w:pStyle w:val="ListParagraph"/>
+        <w:ind w:left="1440" w:firstLine="360"/>
+        <w:jc w:val="both"/>
+        <w:rPr>
+          <w:rFonts w:ascii="Times New Roman" w:hAnsi="Times New Roman" w:cs="Times New Roman"/>
+          <w:sz w:val="26"/>
+          <w:szCs w:val="26"/>
+        </w:rPr>
+      </w:pPr>
+      <w:r>
+        <w:rPr>
+          <w:rFonts w:ascii="Times New Roman" w:hAnsi="Times New Roman" w:cs="Times New Roman"/>
+          <w:sz w:val="26"/>
+          <w:szCs w:val="26"/>
+        </w:rPr>
+        <w:t>Như đã trình bày ở phần trên, Bootstrap Node và Peer Node – gọi chung là node trong mô hình mạng, đều phát sinh các yêu cầu</w:t>
+      </w:r>
+      <w:r>
+        <w:rPr>
+          <w:rFonts w:ascii="Times New Roman" w:hAnsi="Times New Roman" w:cs="Times New Roman"/>
+          <w:sz w:val="26"/>
+          <w:szCs w:val="26"/>
+          <w:lang w:val="vi-VN"/>
+        </w:rPr>
+        <w:t xml:space="preserve"> (request)</w:t>
+      </w:r>
+      <w:r>
+        <w:rPr>
+          <w:rFonts w:ascii="Times New Roman" w:hAnsi="Times New Roman" w:cs="Times New Roman"/>
+          <w:sz w:val="26"/>
+          <w:szCs w:val="26"/>
+        </w:rPr>
+        <w:t xml:space="preserve"> của mình</w:t>
+      </w:r>
+      <w:r>
+        <w:rPr>
+          <w:rFonts w:ascii="Times New Roman" w:hAnsi="Times New Roman" w:cs="Times New Roman"/>
+          <w:sz w:val="26"/>
+          <w:szCs w:val="26"/>
+        </w:rPr>
+        <w:t xml:space="preserve"> đến những node mà nó muốn giao tiếp</w:t>
+      </w:r>
+      <w:r>
+        <w:rPr>
+          <w:rFonts w:ascii="Times New Roman" w:hAnsi="Times New Roman" w:cs="Times New Roman"/>
+          <w:sz w:val="26"/>
+          <w:szCs w:val="26"/>
+        </w:rPr>
+        <w:t xml:space="preserve"> đồng thời cũng nhận</w:t>
+      </w:r>
+      <w:r>
+        <w:rPr>
+          <w:rFonts w:ascii="Times New Roman" w:hAnsi="Times New Roman" w:cs="Times New Roman"/>
+          <w:sz w:val="26"/>
+          <w:szCs w:val="26"/>
+        </w:rPr>
+        <w:t xml:space="preserve"> và xử lý yêu cầu bằng cách cung cấp dịch vụ </w:t>
+      </w:r>
+      <w:r>
+        <w:rPr>
+          <w:rFonts w:ascii="Times New Roman" w:hAnsi="Times New Roman" w:cs="Times New Roman"/>
+          <w:sz w:val="26"/>
+          <w:szCs w:val="26"/>
+        </w:rPr>
+        <w:t xml:space="preserve">lắng nghe </w:t>
+      </w:r>
+      <w:r>
+        <w:rPr>
+          <w:rFonts w:ascii="Times New Roman" w:hAnsi="Times New Roman" w:cs="Times New Roman"/>
+          <w:sz w:val="26"/>
+          <w:szCs w:val="26"/>
+        </w:rPr>
+        <w:t>củ</w:t>
+      </w:r>
+      <w:r>
+        <w:rPr>
+          <w:rFonts w:ascii="Times New Roman" w:hAnsi="Times New Roman" w:cs="Times New Roman"/>
+          <w:sz w:val="26"/>
+          <w:szCs w:val="26"/>
+        </w:rPr>
+        <w:t>a</w:t>
+      </w:r>
+      <w:r>
+        <w:rPr>
+          <w:rFonts w:ascii="Times New Roman" w:hAnsi="Times New Roman" w:cs="Times New Roman"/>
+          <w:sz w:val="26"/>
+          <w:szCs w:val="26"/>
+        </w:rPr>
+        <w:t xml:space="preserve"> mình</w:t>
+      </w:r>
+      <w:r>
+        <w:rPr>
+          <w:rFonts w:ascii="Times New Roman" w:hAnsi="Times New Roman" w:cs="Times New Roman"/>
+          <w:sz w:val="26"/>
+          <w:szCs w:val="26"/>
+          <w:lang w:val="vi-VN"/>
+        </w:rPr>
+        <w:t xml:space="preserve">. </w:t>
+      </w:r>
+      <w:r>
+        <w:rPr>
+          <w:rFonts w:ascii="Times New Roman" w:hAnsi="Times New Roman" w:cs="Times New Roman"/>
+          <w:sz w:val="26"/>
+          <w:szCs w:val="26"/>
+        </w:rPr>
+        <w:t>Mỗi node trong mạng đều tuân thủ một nguyên tắc giao tiếp thông điệ</w:t>
+      </w:r>
+      <w:r>
+        <w:rPr>
+          <w:rFonts w:ascii="Times New Roman" w:hAnsi="Times New Roman" w:cs="Times New Roman"/>
+          <w:sz w:val="26"/>
+          <w:szCs w:val="26"/>
+        </w:rPr>
+        <w:t>p như sau:</w:t>
+      </w:r>
+    </w:p>
+    <w:p>
+      <w:pPr>
+        <w:pStyle w:val="ListParagraph"/>
+        <w:numPr>
+          <w:ilvl w:val="0"/>
+          <w:numId w:val="20"/>
+        </w:numPr>
+        <w:jc w:val="both"/>
+        <w:rPr>
+          <w:rFonts w:ascii="Times New Roman" w:hAnsi="Times New Roman" w:cs="Times New Roman"/>
+          <w:sz w:val="26"/>
+          <w:szCs w:val="26"/>
+        </w:rPr>
+      </w:pPr>
+      <w:r>
+        <w:rPr>
+          <w:rFonts w:ascii="Times New Roman" w:hAnsi="Times New Roman" w:cs="Times New Roman"/>
+          <w:sz w:val="26"/>
+          <w:szCs w:val="26"/>
+        </w:rPr>
+        <w:t>Khi muốn giao tiếp, client node sẽ phát sinh một thông điệp yêu cầu servere node bắt đầu một phiên giao tiếp.</w:t>
+      </w:r>
+    </w:p>
+    <w:p>
+      <w:pPr>
+        <w:pStyle w:val="ListParagraph"/>
+        <w:numPr>
+          <w:ilvl w:val="0"/>
+          <w:numId w:val="20"/>
+        </w:numPr>
+        <w:jc w:val="both"/>
+        <w:rPr>
+          <w:rFonts w:ascii="Times New Roman" w:hAnsi="Times New Roman" w:cs="Times New Roman"/>
+          <w:sz w:val="26"/>
+          <w:szCs w:val="26"/>
+        </w:rPr>
+      </w:pPr>
+      <w:r>
+        <w:rPr>
+          <w:rFonts w:ascii="Times New Roman" w:hAnsi="Times New Roman" w:cs="Times New Roman"/>
+          <w:sz w:val="26"/>
+          <w:szCs w:val="26"/>
+        </w:rPr>
+        <w:t>Server node chấp nhận và gửi lại thông điệp chấp nhận</w:t>
+      </w:r>
+      <w:r>
+        <w:rPr>
+          <w:rFonts w:ascii="Times New Roman" w:hAnsi="Times New Roman" w:cs="Times New Roman"/>
+          <w:sz w:val="26"/>
+          <w:szCs w:val="26"/>
+        </w:rPr>
+        <w:t xml:space="preserve"> phiên giao tiếp</w:t>
+      </w:r>
+      <w:r>
+        <w:rPr>
+          <w:rFonts w:ascii="Times New Roman" w:hAnsi="Times New Roman" w:cs="Times New Roman"/>
+          <w:sz w:val="26"/>
+          <w:szCs w:val="26"/>
+        </w:rPr>
+        <w:t>.</w:t>
+      </w:r>
+    </w:p>
+    <w:p>
+      <w:pPr>
+        <w:pStyle w:val="ListParagraph"/>
+        <w:numPr>
+          <w:ilvl w:val="0"/>
+          <w:numId w:val="20"/>
+        </w:numPr>
+        <w:jc w:val="both"/>
+        <w:rPr>
+          <w:rFonts w:ascii="Times New Roman" w:hAnsi="Times New Roman" w:cs="Times New Roman"/>
+          <w:sz w:val="26"/>
+          <w:szCs w:val="26"/>
+        </w:rPr>
+      </w:pPr>
+      <w:r>
+        <w:rPr>
+          <w:rFonts w:ascii="Times New Roman" w:hAnsi="Times New Roman" w:cs="Times New Roman"/>
+          <w:sz w:val="26"/>
+          <w:szCs w:val="26"/>
+        </w:rPr>
+        <w:t>Tiếp đến, client node sẽ gửi thông điệp đến server node. Server node sẽ nhận thông điệp và giữ lại.</w:t>
+      </w:r>
+    </w:p>
+    <w:p>
+      <w:pPr>
+        <w:pStyle w:val="ListParagraph"/>
+        <w:numPr>
+          <w:ilvl w:val="0"/>
+          <w:numId w:val="20"/>
+        </w:numPr>
+        <w:jc w:val="both"/>
+        <w:rPr>
+          <w:rFonts w:ascii="Times New Roman" w:hAnsi="Times New Roman" w:cs="Times New Roman"/>
+          <w:sz w:val="26"/>
+          <w:szCs w:val="26"/>
+        </w:rPr>
+      </w:pPr>
+      <w:r>
+        <w:rPr>
+          <w:rFonts w:ascii="Times New Roman" w:hAnsi="Times New Roman" w:cs="Times New Roman"/>
+          <w:sz w:val="26"/>
+          <w:szCs w:val="26"/>
+        </w:rPr>
+        <w:t>Client node gửi thông điệp kết thúc session</w:t>
+      </w:r>
+      <w:r>
+        <w:rPr>
+          <w:rFonts w:ascii="Times New Roman" w:hAnsi="Times New Roman" w:cs="Times New Roman"/>
+          <w:sz w:val="26"/>
+          <w:szCs w:val="26"/>
+        </w:rPr>
+        <w:t xml:space="preserve"> giao tiế</w:t>
+      </w:r>
+      <w:r>
+        <w:rPr>
+          <w:rFonts w:ascii="Times New Roman" w:hAnsi="Times New Roman" w:cs="Times New Roman"/>
+          <w:sz w:val="26"/>
+          <w:szCs w:val="26"/>
+        </w:rPr>
+        <w:t>p.</w:t>
+      </w:r>
+    </w:p>
+    <w:p>
+      <w:pPr>
+        <w:pStyle w:val="ListParagraph"/>
+        <w:numPr>
+          <w:ilvl w:val="0"/>
+          <w:numId w:val="20"/>
+        </w:numPr>
+        <w:jc w:val="both"/>
+        <w:rPr>
+          <w:rFonts w:ascii="Times New Roman" w:hAnsi="Times New Roman" w:cs="Times New Roman"/>
+          <w:sz w:val="26"/>
+          <w:szCs w:val="26"/>
+        </w:rPr>
+      </w:pPr>
+      <w:r>
+        <w:rPr>
+          <w:rFonts w:ascii="Times New Roman" w:hAnsi="Times New Roman" w:cs="Times New Roman"/>
+          <w:sz w:val="26"/>
+          <w:szCs w:val="26"/>
+        </w:rPr>
+        <w:t>Server node chấp nhận và gửi lại thông điệ</w:t>
+      </w:r>
+      <w:r>
+        <w:rPr>
+          <w:rFonts w:ascii="Times New Roman" w:hAnsi="Times New Roman" w:cs="Times New Roman"/>
+          <w:sz w:val="26"/>
+          <w:szCs w:val="26"/>
+        </w:rPr>
+        <w:t>p chấp nhận kết thúc</w:t>
+      </w:r>
+      <w:r>
+        <w:rPr>
+          <w:rFonts w:ascii="Times New Roman" w:hAnsi="Times New Roman" w:cs="Times New Roman"/>
+          <w:sz w:val="26"/>
+          <w:szCs w:val="26"/>
+        </w:rPr>
+        <w:t xml:space="preserve"> phiên giao tiếp.</w:t>
+      </w:r>
+    </w:p>
+    <w:p>
+      <w:pPr>
+        <w:pStyle w:val="ListParagraph"/>
+        <w:numPr>
+          <w:ilvl w:val="0"/>
+          <w:numId w:val="20"/>
+        </w:numPr>
+        <w:jc w:val="both"/>
+        <w:rPr>
+          <w:rFonts w:ascii="Times New Roman" w:hAnsi="Times New Roman" w:cs="Times New Roman"/>
+          <w:sz w:val="26"/>
+          <w:szCs w:val="26"/>
+        </w:rPr>
+      </w:pPr>
+      <w:r>
+        <w:rPr>
+          <w:rFonts w:ascii="Times New Roman" w:hAnsi="Times New Roman" w:cs="Times New Roman"/>
+          <w:sz w:val="26"/>
+          <w:szCs w:val="26"/>
+        </w:rPr>
+        <w:t>Server node sẽ xử lý thông điệp. Nếu có phản hồi lại client node thì server node sẽ tạo ra một phiên giao dịch và quy trình lặp lại như quy trình vừa trên.</w:t>
+      </w:r>
+    </w:p>
+    <w:p>
+      <w:pPr>
+        <w:pStyle w:val="ListParagraph"/>
+        <w:numPr>
+          <w:ilvl w:val="0"/>
+          <w:numId w:val="19"/>
+        </w:numPr>
+        <w:spacing w:after="0"/>
+        <w:jc w:val="both"/>
+        <w:rPr>
+          <w:rFonts w:ascii="Times New Roman" w:hAnsi="Times New Roman" w:cs="Times New Roman"/>
+          <w:i/>
+          <w:sz w:val="26"/>
+          <w:szCs w:val="26"/>
+          <w:u w:val="single"/>
+        </w:rPr>
+      </w:pPr>
+      <w:r>
+        <w:rPr>
+          <w:rFonts w:ascii="Times New Roman" w:hAnsi="Times New Roman" w:cs="Times New Roman"/>
+          <w:i/>
+          <w:sz w:val="26"/>
+          <w:szCs w:val="26"/>
+          <w:u w:val="single"/>
+          <w:lang w:val="vi-VN"/>
+        </w:rPr>
+        <w:t>Cách thức gửi thông điệp giữa các node trong mạng</w:t>
+      </w:r>
+      <w:r>
+        <w:rPr>
+          <w:rFonts w:ascii="Times New Roman" w:hAnsi="Times New Roman" w:cs="Times New Roman"/>
+          <w:i/>
+          <w:sz w:val="26"/>
+          <w:szCs w:val="26"/>
+          <w:u w:val="single"/>
+        </w:rPr>
+        <w:t>:</w:t>
+      </w:r>
+    </w:p>
+    <w:p>
+      <w:pPr>
+        <w:pStyle w:val="ListParagraph"/>
+        <w:numPr>
+          <w:ilvl w:val="0"/>
+          <w:numId w:val="22"/>
+        </w:numPr>
+        <w:spacing w:after="0"/>
+        <w:jc w:val="both"/>
+        <w:rPr>
+          <w:rFonts w:ascii="Times New Roman" w:hAnsi="Times New Roman" w:cs="Times New Roman"/>
+          <w:sz w:val="26"/>
+          <w:szCs w:val="26"/>
+          <w:lang w:val="vi-VN"/>
+        </w:rPr>
+      </w:pPr>
+      <w:r>
+        <w:rPr>
+          <w:rFonts w:ascii="Times New Roman" w:hAnsi="Times New Roman" w:cs="Times New Roman"/>
+          <w:sz w:val="26"/>
+          <w:szCs w:val="26"/>
+          <w:lang w:val="vi-VN"/>
+        </w:rPr>
+        <w:t xml:space="preserve">Mỗi khi một node muốn giao tiếp với </w:t>
+      </w:r>
+      <w:r>
+        <w:rPr>
+          <w:rFonts w:ascii="Times New Roman" w:hAnsi="Times New Roman" w:cs="Times New Roman"/>
+          <w:sz w:val="26"/>
+          <w:szCs w:val="26"/>
+          <w:lang w:val="vi-VN"/>
+        </w:rPr>
+        <w:t>một node khác, nó sẽ thiết lập một phiên gửi message tớ</w:t>
+      </w:r>
+      <w:r>
+        <w:rPr>
+          <w:rFonts w:ascii="Times New Roman" w:hAnsi="Times New Roman" w:cs="Times New Roman"/>
+          <w:sz w:val="26"/>
+          <w:szCs w:val="26"/>
+          <w:lang w:val="vi-VN"/>
+        </w:rPr>
+        <w:t>i node mà nó muốn giao tiếp.</w:t>
+      </w:r>
+      <w:r>
+        <w:rPr>
+          <w:rFonts w:ascii="Times New Roman" w:hAnsi="Times New Roman" w:cs="Times New Roman"/>
+          <w:sz w:val="26"/>
+          <w:szCs w:val="26"/>
+          <w:lang w:val="vi-VN"/>
+        </w:rPr>
+        <w:t xml:space="preserve"> Node nhận thông điệp sẽ đóng vai trò là server node và node gửi thông điệp sẽ đóng vai trò là client node.</w:t>
+      </w:r>
+      <w:r>
+        <w:rPr>
+          <w:rFonts w:ascii="Times New Roman" w:hAnsi="Times New Roman" w:cs="Times New Roman"/>
+          <w:sz w:val="26"/>
+          <w:szCs w:val="26"/>
+          <w:lang w:val="vi-VN"/>
+        </w:rPr>
+        <w:t xml:space="preserve"> Quá trình thiết lập phiên gửi thông điệp sẽ được diễn ra bởi </w:t>
+      </w:r>
+      <w:r>
+        <w:rPr>
+          <w:rFonts w:ascii="Times New Roman" w:hAnsi="Times New Roman" w:cs="Times New Roman"/>
+          <w:sz w:val="26"/>
+          <w:szCs w:val="26"/>
+          <w:lang w:val="vi-VN"/>
+        </w:rPr>
+        <w:t xml:space="preserve">client node và server node bằng </w:t>
+      </w:r>
+      <w:r>
+        <w:rPr>
+          <w:rFonts w:ascii="Times New Roman" w:hAnsi="Times New Roman" w:cs="Times New Roman"/>
+          <w:sz w:val="26"/>
+          <w:szCs w:val="26"/>
+          <w:lang w:val="vi-VN"/>
+        </w:rPr>
+        <w:t>các request và respone.</w:t>
+      </w:r>
+    </w:p>
+    <w:p>
+      <w:pPr>
+        <w:pStyle w:val="ListParagraph"/>
+        <w:numPr>
+          <w:ilvl w:val="0"/>
+          <w:numId w:val="22"/>
+        </w:numPr>
+        <w:spacing w:after="0"/>
+        <w:jc w:val="both"/>
+        <w:rPr>
+          <w:rFonts w:ascii="Times New Roman" w:hAnsi="Times New Roman" w:cs="Times New Roman"/>
+          <w:sz w:val="26"/>
+          <w:szCs w:val="26"/>
+        </w:rPr>
+      </w:pPr>
+      <w:r>
+        <w:rPr>
+          <w:rFonts w:ascii="Times New Roman" w:hAnsi="Times New Roman" w:cs="Times New Roman"/>
+          <w:b/>
+          <w:i/>
+          <w:sz w:val="26"/>
+          <w:szCs w:val="26"/>
+        </w:rPr>
+        <w:t>Request</w:t>
+      </w:r>
+      <w:r>
+        <w:rPr>
+          <w:rFonts w:ascii="Times New Roman" w:hAnsi="Times New Roman" w:cs="Times New Roman"/>
+          <w:sz w:val="26"/>
+          <w:szCs w:val="26"/>
+        </w:rPr>
+        <w:t xml:space="preserve"> </w:t>
+      </w:r>
+      <w:r>
+        <w:rPr>
+          <w:rFonts w:ascii="Times New Roman" w:hAnsi="Times New Roman" w:cs="Times New Roman"/>
+          <w:sz w:val="26"/>
+          <w:szCs w:val="26"/>
+        </w:rPr>
+        <w:t>là một yêu cầu được gửi từ client node lên server node thông báo cho server node biết rằng client node yêu cầu một tác vụ giao tiếp với server node.</w:t>
+      </w:r>
+      <w:r>
+        <w:rPr>
+          <w:rFonts w:ascii="Times New Roman" w:hAnsi="Times New Roman" w:cs="Times New Roman"/>
+          <w:sz w:val="26"/>
+          <w:szCs w:val="26"/>
+        </w:rPr>
+        <w:t xml:space="preserve"> </w:t>
+      </w:r>
+      <w:r>
+        <w:rPr>
+          <w:rFonts w:ascii="Times New Roman" w:hAnsi="Times New Roman" w:cs="Times New Roman"/>
+          <w:sz w:val="26"/>
+          <w:szCs w:val="26"/>
+        </w:rPr>
+        <w:t xml:space="preserve">Request trong chương trình </w:t>
+      </w:r>
+      <w:r>
+        <w:rPr>
+          <w:rFonts w:ascii="Times New Roman" w:hAnsi="Times New Roman" w:cs="Times New Roman"/>
+          <w:sz w:val="26"/>
+          <w:szCs w:val="26"/>
+        </w:rPr>
+        <w:t>được xây dựng</w:t>
+      </w:r>
+      <w:r>
+        <w:rPr>
+          <w:rFonts w:ascii="Times New Roman" w:hAnsi="Times New Roman" w:cs="Times New Roman"/>
+          <w:sz w:val="26"/>
+          <w:szCs w:val="26"/>
+        </w:rPr>
+        <w:t xml:space="preserve"> trên định dạng text</w:t>
+      </w:r>
+      <w:r>
+        <w:rPr>
+          <w:rFonts w:ascii="Times New Roman" w:hAnsi="Times New Roman" w:cs="Times New Roman"/>
+          <w:sz w:val="26"/>
+          <w:szCs w:val="26"/>
+          <w:lang w:val="vi-VN"/>
+        </w:rPr>
+        <w:t xml:space="preserve">, nghĩa là request này là </w:t>
+      </w:r>
+      <w:r>
+        <w:rPr>
+          <w:rFonts w:ascii="Times New Roman" w:hAnsi="Times New Roman" w:cs="Times New Roman"/>
+          <w:sz w:val="26"/>
+          <w:szCs w:val="26"/>
+          <w:lang w:val="vi-VN"/>
+        </w:rPr>
+        <w:t xml:space="preserve">một chuỗi </w:t>
+      </w:r>
+      <w:r>
+        <w:rPr>
+          <w:rFonts w:ascii="Times New Roman" w:hAnsi="Times New Roman" w:cs="Times New Roman"/>
+          <w:sz w:val="26"/>
+          <w:szCs w:val="26"/>
+          <w:lang w:val="vi-VN"/>
+        </w:rPr>
+        <w:t xml:space="preserve">từ </w:t>
+      </w:r>
+      <w:r>
+        <w:rPr>
+          <w:rFonts w:ascii="Times New Roman" w:hAnsi="Times New Roman" w:cs="Times New Roman"/>
+          <w:sz w:val="26"/>
+          <w:szCs w:val="26"/>
+          <w:lang w:val="vi-VN"/>
+        </w:rPr>
+        <w:t>mà client node gửi lên cho server node</w:t>
+      </w:r>
+      <w:r>
+        <w:rPr>
+          <w:rFonts w:ascii="Times New Roman" w:hAnsi="Times New Roman" w:cs="Times New Roman"/>
+          <w:sz w:val="26"/>
+          <w:szCs w:val="26"/>
+          <w:lang w:val="vi-VN"/>
+        </w:rPr>
+        <w:t xml:space="preserve"> một cách riêng biệ</w:t>
+      </w:r>
+      <w:r>
+        <w:rPr>
+          <w:rFonts w:ascii="Times New Roman" w:hAnsi="Times New Roman" w:cs="Times New Roman"/>
+          <w:sz w:val="26"/>
+          <w:szCs w:val="26"/>
+          <w:lang w:val="vi-VN"/>
+        </w:rPr>
+        <w:t>t</w:t>
+      </w:r>
+      <w:r>
+        <w:rPr>
+          <w:rFonts w:ascii="Times New Roman" w:hAnsi="Times New Roman" w:cs="Times New Roman"/>
+          <w:sz w:val="26"/>
+          <w:szCs w:val="26"/>
+          <w:lang w:val="vi-VN"/>
+        </w:rPr>
+        <w:t xml:space="preserve">, khi server node gặp những </w:t>
+      </w:r>
+      <w:r>
+        <w:rPr>
+          <w:rFonts w:ascii="Times New Roman" w:hAnsi="Times New Roman" w:cs="Times New Roman"/>
+          <w:sz w:val="26"/>
+          <w:szCs w:val="26"/>
+          <w:lang w:val="vi-VN"/>
+        </w:rPr>
+        <w:t>từ này thì theo quy định server node sẽ có những cách đáp ứng phù hợp</w:t>
+      </w:r>
+      <w:r>
+        <w:rPr>
+          <w:rFonts w:ascii="Times New Roman" w:hAnsi="Times New Roman" w:cs="Times New Roman"/>
+          <w:sz w:val="26"/>
+          <w:szCs w:val="26"/>
+        </w:rPr>
+        <w:t>.</w:t>
+      </w:r>
+      <w:r>
+        <w:rPr>
+          <w:rFonts w:ascii="Times New Roman" w:hAnsi="Times New Roman" w:cs="Times New Roman"/>
+          <w:sz w:val="26"/>
+          <w:szCs w:val="26"/>
+        </w:rPr>
+        <w:t xml:space="preserve"> Có các loại request sau:</w:t>
+      </w:r>
+    </w:p>
+    <w:p>
+      <w:pPr>
+        <w:pStyle w:val="ListParagraph"/>
+        <w:numPr>
+          <w:ilvl w:val="1"/>
+          <w:numId w:val="22"/>
+        </w:numPr>
+        <w:spacing w:after="0"/>
+        <w:jc w:val="both"/>
+        <w:rPr>
+          <w:rFonts w:ascii="Times New Roman" w:hAnsi="Times New Roman" w:cs="Times New Roman"/>
+          <w:sz w:val="26"/>
+          <w:szCs w:val="26"/>
+        </w:rPr>
+      </w:pPr>
+      <w:r>
+        <w:rPr>
+          <w:rFonts w:ascii="Times New Roman" w:hAnsi="Times New Roman" w:cs="Times New Roman"/>
+          <w:sz w:val="26"/>
+          <w:szCs w:val="26"/>
+        </w:rPr>
+        <w:t>START_MSG</w:t>
+      </w:r>
+      <w:r>
+        <w:rPr>
+          <w:rFonts w:ascii="Times New Roman" w:hAnsi="Times New Roman" w:cs="Times New Roman"/>
+          <w:sz w:val="26"/>
+          <w:szCs w:val="26"/>
+          <w:lang w:val="vi-VN"/>
+        </w:rPr>
+        <w:t xml:space="preserve"> (“</w:t>
+      </w:r>
+      <w:r>
+        <w:rPr>
+          <w:rFonts w:ascii="Times New Roman" w:hAnsi="Times New Roman" w:cs="Times New Roman"/>
+          <w:sz w:val="26"/>
+          <w:szCs w:val="26"/>
+          <w:lang w:val="vi-VN"/>
+        </w:rPr>
+        <w:t>start_msg</w:t>
+      </w:r>
+      <w:r>
+        <w:rPr>
+          <w:rFonts w:ascii="Times New Roman" w:hAnsi="Times New Roman" w:cs="Times New Roman"/>
+          <w:sz w:val="26"/>
+          <w:szCs w:val="26"/>
+          <w:lang w:val="vi-VN"/>
+        </w:rPr>
+        <w:t>”)</w:t>
+      </w:r>
+      <w:r>
+        <w:rPr>
+          <w:rFonts w:ascii="Times New Roman" w:hAnsi="Times New Roman" w:cs="Times New Roman"/>
+          <w:sz w:val="26"/>
+          <w:szCs w:val="26"/>
+        </w:rPr>
+        <w:t xml:space="preserve">: gửi yêu cầu tác vụ thông báo cho server node biết rằng client node bắt đầu phiên giao dịch gửi message. Sau khi nhận được request này, server node sẽ chấp nhận và gửi respone SERVER_OK về client. </w:t>
+      </w:r>
+      <w:r>
+        <w:rPr>
+          <w:rFonts w:ascii="Times New Roman" w:hAnsi="Times New Roman" w:cs="Times New Roman"/>
+          <w:sz w:val="26"/>
+          <w:szCs w:val="26"/>
+        </w:rPr>
+        <w:lastRenderedPageBreak/>
+        <w:t>Sau đó client sẽ gửi message và server sẽ chấp nhận message.</w:t>
+      </w:r>
+    </w:p>
+    <w:p>
+      <w:pPr>
+        <w:pStyle w:val="ListParagraph"/>
+        <w:numPr>
+          <w:ilvl w:val="1"/>
+          <w:numId w:val="22"/>
+        </w:numPr>
+        <w:spacing w:after="0"/>
+        <w:jc w:val="both"/>
+        <w:rPr>
+          <w:rFonts w:ascii="Times New Roman" w:hAnsi="Times New Roman" w:cs="Times New Roman"/>
+          <w:sz w:val="26"/>
+          <w:szCs w:val="26"/>
+        </w:rPr>
+      </w:pPr>
+      <w:r>
+        <w:rPr>
+          <w:rFonts w:ascii="Times New Roman" w:hAnsi="Times New Roman" w:cs="Times New Roman"/>
+          <w:sz w:val="26"/>
+          <w:szCs w:val="26"/>
+        </w:rPr>
+        <w:t>END_MSG</w:t>
+      </w:r>
+      <w:r>
+        <w:rPr>
+          <w:rFonts w:ascii="Times New Roman" w:hAnsi="Times New Roman" w:cs="Times New Roman"/>
+          <w:sz w:val="26"/>
+          <w:szCs w:val="26"/>
+          <w:lang w:val="vi-VN"/>
+        </w:rPr>
+        <w:t xml:space="preserve"> (“</w:t>
+      </w:r>
+      <w:r>
+        <w:rPr>
+          <w:rFonts w:ascii="Times New Roman" w:hAnsi="Times New Roman" w:cs="Times New Roman"/>
+          <w:sz w:val="26"/>
+          <w:szCs w:val="26"/>
+          <w:lang w:val="vi-VN"/>
+        </w:rPr>
+        <w:t>end_msg</w:t>
+      </w:r>
+      <w:r>
+        <w:rPr>
+          <w:rFonts w:ascii="Times New Roman" w:hAnsi="Times New Roman" w:cs="Times New Roman"/>
+          <w:sz w:val="26"/>
+          <w:szCs w:val="26"/>
+          <w:lang w:val="vi-VN"/>
+        </w:rPr>
+        <w:t>”)</w:t>
+      </w:r>
+      <w:r>
+        <w:rPr>
+          <w:rFonts w:ascii="Times New Roman" w:hAnsi="Times New Roman" w:cs="Times New Roman"/>
+          <w:sz w:val="26"/>
+          <w:szCs w:val="26"/>
+        </w:rPr>
+        <w:t>: gửi yêu cầu tác vụ thông báo cho server node biết rằng client node đã gửi xong message và muốn kết thúc phiên gửi message. Sau khi nhận được request này, server node gửi respone thông báo SERVER_OK cho client node. Tiếp đó, server node sẽ xử lý thông điệp mà client node vừa gửi.</w:t>
+      </w:r>
+    </w:p>
+    <w:p>
+      <w:pPr>
+        <w:pStyle w:val="ListParagraph"/>
+        <w:numPr>
+          <w:ilvl w:val="1"/>
+          <w:numId w:val="22"/>
+        </w:numPr>
+        <w:spacing w:after="0"/>
+        <w:jc w:val="both"/>
+        <w:rPr>
+          <w:rFonts w:ascii="Times New Roman" w:hAnsi="Times New Roman" w:cs="Times New Roman"/>
+          <w:sz w:val="26"/>
+          <w:szCs w:val="26"/>
+        </w:rPr>
+      </w:pPr>
+      <w:r>
+        <w:rPr>
+          <w:rFonts w:ascii="Times New Roman" w:hAnsi="Times New Roman" w:cs="Times New Roman"/>
+          <w:sz w:val="26"/>
+          <w:szCs w:val="26"/>
+          <w:lang w:val="vi-VN"/>
+        </w:rPr>
+        <w:t>Sau khi phiên giao tiếp thông điệp giữa server node và client node được thiết lập, client node sẽ dùng request sẽ tiếp tục gửi nội dung của thông điệp lên server node.</w:t>
+      </w:r>
+    </w:p>
+    <w:p>
+      <w:pPr>
+        <w:pStyle w:val="ListParagraph"/>
+        <w:numPr>
+          <w:ilvl w:val="0"/>
+          <w:numId w:val="22"/>
+        </w:numPr>
+        <w:spacing w:after="0"/>
+        <w:jc w:val="both"/>
+        <w:rPr>
+          <w:rFonts w:ascii="Times New Roman" w:hAnsi="Times New Roman" w:cs="Times New Roman"/>
+          <w:sz w:val="26"/>
+          <w:szCs w:val="26"/>
+        </w:rPr>
+      </w:pPr>
+      <w:r>
+        <w:rPr>
+          <w:rFonts w:ascii="Times New Roman" w:hAnsi="Times New Roman" w:cs="Times New Roman"/>
+          <w:sz w:val="26"/>
+          <w:szCs w:val="26"/>
+          <w:lang w:val="vi-VN"/>
+        </w:rPr>
+        <w:t xml:space="preserve">Respone là một đáp trả từ server node đến client node thông báo rằng server node đã chấp nhận request của client node. </w:t>
+      </w:r>
+      <w:r>
+        <w:rPr>
+          <w:rFonts w:ascii="Times New Roman" w:hAnsi="Times New Roman" w:cs="Times New Roman"/>
+          <w:sz w:val="26"/>
+          <w:szCs w:val="26"/>
+          <w:lang w:val="vi-VN"/>
+        </w:rPr>
+        <w:t>Respone cũng được xây dựng dựa trên định dạng text giống như request, khác ở đây là cách thức sử dụng của repone khác với request.</w:t>
+      </w:r>
+    </w:p>
+    <w:p>
+      <w:pPr>
+        <w:pStyle w:val="ListParagraph"/>
+        <w:numPr>
+          <w:ilvl w:val="1"/>
+          <w:numId w:val="22"/>
+        </w:numPr>
+        <w:spacing w:after="0"/>
+        <w:jc w:val="both"/>
+        <w:rPr>
+          <w:rFonts w:ascii="Times New Roman" w:hAnsi="Times New Roman" w:cs="Times New Roman"/>
+          <w:sz w:val="26"/>
+          <w:szCs w:val="26"/>
+        </w:rPr>
+      </w:pPr>
+      <w:r>
+        <w:rPr>
+          <w:rFonts w:ascii="Times New Roman" w:hAnsi="Times New Roman" w:cs="Times New Roman"/>
+          <w:sz w:val="26"/>
+          <w:szCs w:val="26"/>
+        </w:rPr>
+        <w:t>SERVER_OK</w:t>
+      </w:r>
+      <w:r>
+        <w:rPr>
+          <w:rFonts w:ascii="Times New Roman" w:hAnsi="Times New Roman" w:cs="Times New Roman"/>
+          <w:sz w:val="26"/>
+          <w:szCs w:val="26"/>
+          <w:lang w:val="vi-VN"/>
+        </w:rPr>
+        <w:t xml:space="preserve"> (“ok”):</w:t>
+      </w:r>
+      <w:r>
+        <w:rPr>
+          <w:rFonts w:ascii="Times New Roman" w:hAnsi="Times New Roman" w:cs="Times New Roman"/>
+          <w:sz w:val="26"/>
+          <w:szCs w:val="26"/>
+          <w:lang w:val="vi-VN"/>
+        </w:rPr>
+        <w:t xml:space="preserve"> thông điệp đáp trả từ server node tới client node rằng yêu cầu của client node đã được chấp nhận bởi server node.</w:t>
+      </w:r>
+    </w:p>
+    <w:p>
+      <w:pPr>
+        <w:pStyle w:val="ListParagraph"/>
+        <w:numPr>
+          <w:ilvl w:val="0"/>
+          <w:numId w:val="22"/>
+        </w:numPr>
+        <w:spacing w:after="0"/>
+        <w:jc w:val="both"/>
+        <w:rPr>
+          <w:rFonts w:ascii="Times New Roman" w:hAnsi="Times New Roman" w:cs="Times New Roman"/>
+          <w:sz w:val="26"/>
+          <w:szCs w:val="26"/>
+        </w:rPr>
+      </w:pPr>
+      <w:r>
+        <w:rPr>
+          <w:rFonts w:ascii="Times New Roman" w:hAnsi="Times New Roman" w:cs="Times New Roman"/>
+          <w:sz w:val="26"/>
+          <w:szCs w:val="26"/>
+          <w:lang w:val="vi-VN"/>
+        </w:rPr>
+        <w:t>Hình dưới đây mô tả một phiên giao tiếp thông điệp</w:t>
+      </w:r>
+      <w:r>
+        <w:rPr>
+          <w:rFonts w:ascii="Times New Roman" w:hAnsi="Times New Roman" w:cs="Times New Roman"/>
+          <w:sz w:val="26"/>
+          <w:szCs w:val="26"/>
+          <w:lang w:val="vi-VN"/>
+        </w:rPr>
+        <w:t xml:space="preserve"> đầy đủ</w:t>
+      </w:r>
+      <w:r>
+        <w:rPr>
+          <w:rFonts w:ascii="Times New Roman" w:hAnsi="Times New Roman" w:cs="Times New Roman"/>
+          <w:sz w:val="26"/>
+          <w:szCs w:val="26"/>
+          <w:lang w:val="vi-VN"/>
+        </w:rPr>
+        <w:t xml:space="preserve"> giữa </w:t>
+      </w:r>
+      <w:r>
+        <w:rPr>
+          <w:rFonts w:ascii="Times New Roman" w:hAnsi="Times New Roman" w:cs="Times New Roman"/>
+          <w:sz w:val="26"/>
+          <w:szCs w:val="26"/>
+          <w:lang w:val="vi-VN"/>
+        </w:rPr>
+        <w:t xml:space="preserve">các node, node gửi request yêu cầu thiết lập phiên gửi thông điệp </w:t>
+      </w:r>
+      <w:r>
+        <w:rPr>
+          <w:rFonts w:ascii="Times New Roman" w:hAnsi="Times New Roman" w:cs="Times New Roman"/>
+          <w:sz w:val="26"/>
+          <w:szCs w:val="26"/>
+          <w:lang w:val="vi-VN"/>
+        </w:rPr>
+        <w:t>là c</w:t>
+      </w:r>
+      <w:r>
+        <w:rPr>
+          <w:rFonts w:ascii="Times New Roman" w:hAnsi="Times New Roman" w:cs="Times New Roman"/>
+          <w:sz w:val="26"/>
+          <w:szCs w:val="26"/>
+          <w:lang w:val="vi-VN"/>
+        </w:rPr>
+        <w:t xml:space="preserve">lient node và </w:t>
+      </w:r>
+      <w:r>
+        <w:rPr>
+          <w:rFonts w:ascii="Times New Roman" w:hAnsi="Times New Roman" w:cs="Times New Roman"/>
+          <w:sz w:val="26"/>
+          <w:szCs w:val="26"/>
+          <w:lang w:val="vi-VN"/>
+        </w:rPr>
+        <w:t xml:space="preserve">node đáp ứng yêu cầu là </w:t>
+      </w:r>
+      <w:r>
+        <w:rPr>
+          <w:rFonts w:ascii="Times New Roman" w:hAnsi="Times New Roman" w:cs="Times New Roman"/>
+          <w:sz w:val="26"/>
+          <w:szCs w:val="26"/>
+          <w:lang w:val="vi-VN"/>
+        </w:rPr>
+        <w:t>server node.</w:t>
+      </w:r>
+      <w:bookmarkStart w:id="0" w:name="_GoBack"/>
+      <w:bookmarkEnd w:id="0"/>
+    </w:p>
+    <w:p>
+      <w:pPr>
+        <w:spacing w:after="0"/>
+        <w:ind w:left="1440"/>
+        <w:jc w:val="both"/>
+        <w:rPr>
+          <w:rFonts w:ascii="Times New Roman" w:hAnsi="Times New Roman" w:cs="Times New Roman"/>
+          <w:sz w:val="26"/>
+          <w:szCs w:val="26"/>
+        </w:rPr>
+      </w:pPr>
+      <w:r>
+        <w:object w:dxaOrig="7203" w:dyaOrig="7210">
+          <v:shapetype id="_x0000_t75" coordsize="21600,21600" o:spt="75" o:preferrelative="t" path="m@4@5l@4@11@9@11@9@5xe" filled="f" stroked="f">
+            <v:stroke joinstyle="miter"/>
+            <v:formulas>
+              <v:f eqn="if lineDrawn pixelLineWidth 0"/>
+              <v:f eqn="sum @0 1 0"/>
+              <v:f eqn="sum 0 0 @1"/>
+              <v:f eqn="prod @2 1 2"/>
+              <v:f eqn="prod @3 21600 pixelWidth"/>
+              <v:f eqn="prod @3 21600 pixelHeight"/>
+              <v:f eqn="sum @0 0 1"/>
+              <v:f eqn="prod @6 1 2"/>
+              <v:f eqn="prod @7 21600 pixelWidth"/>
+              <v:f eqn="sum @8 21600 0"/>
+              <v:f eqn="prod @7 21600 pixelHeight"/>
+              <v:f eqn="sum @10 21600 0"/>
+            </v:formulas>
+            <v:path o:extrusionok="f" gradientshapeok="t" o:connecttype="rect"/>
+            <o:lock v:ext="edit" aspectratio="t"/>
+          </v:shapetype>
+          <v:shape id="_x0000_i1025" type="#_x0000_t75" style="width:5in;height:360.75pt" o:ole="">
+            <v:imagedata r:id="rId9" o:title=""/>
+          </v:shape>
+          <o:OLEObject Type="Embed" ProgID="Visio.Drawing.11" ShapeID="_x0000_i1025" DrawAspect="Content" ObjectID="_1481308995" r:id="rId10"/>
+        </w:object>
+      </w:r>
+    </w:p>
+    <w:p>
+      <w:pPr>
+        <w:pStyle w:val="ListParagraph"/>
+        <w:spacing w:after="0"/>
+        <w:ind w:left="1800"/>
+        <w:jc w:val="both"/>
+        <w:rPr>
+          <w:rFonts w:ascii="Times New Roman" w:hAnsi="Times New Roman" w:cs="Times New Roman"/>
+          <w:i/>
+          <w:sz w:val="26"/>
+          <w:szCs w:val="26"/>
+          <w:u w:val="single"/>
+          <w:lang w:val="vi-VN"/>
+        </w:rPr>
+      </w:pPr>
+    </w:p>
+    <w:p>
+      <w:pPr>
+        <w:pStyle w:val="ListParagraph"/>
+        <w:numPr>
+          <w:ilvl w:val="0"/>
+          <w:numId w:val="19"/>
+        </w:numPr>
+        <w:spacing w:after="0"/>
+        <w:jc w:val="both"/>
+        <w:rPr>
+          <w:rFonts w:ascii="Times New Roman" w:hAnsi="Times New Roman" w:cs="Times New Roman"/>
+          <w:i/>
+          <w:sz w:val="26"/>
+          <w:szCs w:val="26"/>
+          <w:u w:val="single"/>
+          <w:lang w:val="vi-VN"/>
+        </w:rPr>
+      </w:pPr>
+      <w:r>
+        <w:rPr>
+          <w:rFonts w:ascii="Times New Roman" w:hAnsi="Times New Roman" w:cs="Times New Roman"/>
+          <w:i/>
+          <w:sz w:val="26"/>
+          <w:szCs w:val="26"/>
+          <w:u w:val="single"/>
+          <w:lang w:val="vi-VN"/>
+        </w:rPr>
+        <w:t xml:space="preserve">Các loại </w:t>
+      </w:r>
+      <w:r>
+        <w:rPr>
+          <w:rFonts w:ascii="Times New Roman" w:hAnsi="Times New Roman" w:cs="Times New Roman"/>
+          <w:i/>
+          <w:sz w:val="26"/>
+          <w:szCs w:val="26"/>
+          <w:u w:val="single"/>
+          <w:lang w:val="vi-VN"/>
+        </w:rPr>
+        <w:t>thông điệp (</w:t>
+      </w:r>
+      <w:r>
+        <w:rPr>
+          <w:rFonts w:ascii="Times New Roman" w:hAnsi="Times New Roman" w:cs="Times New Roman"/>
+          <w:i/>
+          <w:sz w:val="26"/>
+          <w:szCs w:val="26"/>
+          <w:u w:val="single"/>
+          <w:lang w:val="vi-VN"/>
+        </w:rPr>
+        <w:t>m</w:t>
+      </w:r>
+      <w:r>
+        <w:rPr>
+          <w:rFonts w:ascii="Times New Roman" w:hAnsi="Times New Roman" w:cs="Times New Roman"/>
+          <w:i/>
+          <w:sz w:val="26"/>
+          <w:szCs w:val="26"/>
+          <w:u w:val="single"/>
+          <w:lang w:val="vi-VN"/>
+        </w:rPr>
+        <w:t>essage</w:t>
+      </w:r>
+      <w:r>
+        <w:rPr>
+          <w:rFonts w:ascii="Times New Roman" w:hAnsi="Times New Roman" w:cs="Times New Roman"/>
+          <w:i/>
+          <w:sz w:val="26"/>
+          <w:szCs w:val="26"/>
+          <w:u w:val="single"/>
+          <w:lang w:val="vi-VN"/>
+        </w:rPr>
+        <w:t>)</w:t>
+      </w:r>
+      <w:r>
+        <w:rPr>
+          <w:rFonts w:ascii="Times New Roman" w:hAnsi="Times New Roman" w:cs="Times New Roman"/>
+          <w:i/>
+          <w:sz w:val="26"/>
+          <w:szCs w:val="26"/>
+          <w:u w:val="single"/>
+          <w:lang w:val="vi-VN"/>
+        </w:rPr>
+        <w:t>:</w:t>
+      </w:r>
+    </w:p>
+    <w:p>
+      <w:pPr>
+        <w:pStyle w:val="ListParagraph"/>
         <w:numPr>
           <w:ilvl w:val="0"/>
           <w:numId w:val="9"/>
@@ -2507,6 +3967,313 @@
         <w:pStyle w:val="ListParagraph"/>
         <w:numPr>
           <w:ilvl w:val="0"/>
+          <w:numId w:val="18"/>
+        </w:numPr>
+        <w:jc w:val="both"/>
+        <w:rPr>
+          <w:rFonts w:ascii="Times New Roman" w:hAnsi="Times New Roman" w:cs="Times New Roman"/>
+          <w:i/>
+          <w:sz w:val="26"/>
+          <w:szCs w:val="26"/>
+          <w:u w:val="single"/>
+        </w:rPr>
+      </w:pPr>
+      <w:r>
+        <w:rPr>
+          <w:rFonts w:ascii="Times New Roman" w:hAnsi="Times New Roman" w:cs="Times New Roman"/>
+          <w:i/>
+          <w:sz w:val="26"/>
+          <w:szCs w:val="26"/>
+          <w:u w:val="single"/>
+        </w:rPr>
+        <w:t>Message JOIN – TRANSFER_LIST:</w:t>
+      </w:r>
+    </w:p>
+    <w:p>
+      <w:pPr>
+        <w:ind w:left="1440"/>
+        <w:jc w:val="center"/>
+        <w:rPr>
+          <w:rFonts w:ascii="Times New Roman" w:hAnsi="Times New Roman" w:cs="Times New Roman"/>
+          <w:i/>
+          <w:sz w:val="26"/>
+          <w:szCs w:val="26"/>
+          <w:u w:val="single"/>
+        </w:rPr>
+      </w:pPr>
+      <w:r>
+        <w:object w:dxaOrig="7931" w:dyaOrig="6634">
+          <v:shape id="_x0000_i1026" type="#_x0000_t75" style="width:396.75pt;height:331.5pt" o:ole="">
+            <v:imagedata r:id="rId11" o:title=""/>
+          </v:shape>
+          <o:OLEObject Type="Embed" ProgID="Visio.Drawing.11" ShapeID="_x0000_i1026" DrawAspect="Content" ObjectID="_1481308996" r:id="rId12"/>
+        </w:object>
+      </w:r>
+    </w:p>
+    <w:p>
+      <w:pPr>
+        <w:pStyle w:val="ListParagraph"/>
+        <w:numPr>
+          <w:ilvl w:val="0"/>
+          <w:numId w:val="18"/>
+        </w:numPr>
+        <w:jc w:val="both"/>
+        <w:rPr>
+          <w:rFonts w:ascii="Times New Roman" w:hAnsi="Times New Roman" w:cs="Times New Roman"/>
+          <w:i/>
+          <w:sz w:val="26"/>
+          <w:szCs w:val="26"/>
+          <w:u w:val="single"/>
+        </w:rPr>
+      </w:pPr>
+      <w:r>
+        <w:rPr>
+          <w:rFonts w:ascii="Times New Roman" w:hAnsi="Times New Roman" w:cs="Times New Roman"/>
+          <w:i/>
+          <w:sz w:val="26"/>
+          <w:szCs w:val="26"/>
+          <w:u w:val="single"/>
+        </w:rPr>
+        <w:t>Message UPDATE:</w:t>
+      </w:r>
+    </w:p>
+    <w:p>
+      <w:pPr>
+        <w:pStyle w:val="ListParagraph"/>
+        <w:ind w:left="1800"/>
+        <w:jc w:val="both"/>
+        <w:rPr>
+          <w:rFonts w:ascii="Times New Roman" w:hAnsi="Times New Roman" w:cs="Times New Roman"/>
+          <w:i/>
+          <w:sz w:val="26"/>
+          <w:szCs w:val="26"/>
+          <w:u w:val="single"/>
+        </w:rPr>
+      </w:pPr>
+    </w:p>
+    <w:p>
+      <w:pPr>
+        <w:pStyle w:val="ListParagraph"/>
+        <w:numPr>
+          <w:ilvl w:val="0"/>
+          <w:numId w:val="18"/>
+        </w:numPr>
+        <w:jc w:val="both"/>
+        <w:rPr>
+          <w:rFonts w:ascii="Times New Roman" w:hAnsi="Times New Roman" w:cs="Times New Roman"/>
+          <w:i/>
+          <w:sz w:val="26"/>
+          <w:szCs w:val="26"/>
+          <w:u w:val="single"/>
+        </w:rPr>
+      </w:pPr>
+      <w:r>
+        <w:rPr>
+          <w:rFonts w:ascii="Times New Roman" w:hAnsi="Times New Roman" w:cs="Times New Roman"/>
+          <w:i/>
+          <w:sz w:val="26"/>
+          <w:szCs w:val="26"/>
+          <w:u w:val="single"/>
+        </w:rPr>
+        <w:t>Message LEAVE:</w:t>
+      </w:r>
+    </w:p>
+    <w:p>
+      <w:pPr>
+        <w:pStyle w:val="ListParagraph"/>
+        <w:ind w:left="1800"/>
+        <w:jc w:val="both"/>
+        <w:rPr>
+          <w:rFonts w:ascii="Times New Roman" w:hAnsi="Times New Roman" w:cs="Times New Roman"/>
+          <w:i/>
+          <w:sz w:val="26"/>
+          <w:szCs w:val="26"/>
+          <w:u w:val="single"/>
+        </w:rPr>
+      </w:pPr>
+    </w:p>
+    <w:p>
+      <w:pPr>
+        <w:pStyle w:val="ListParagraph"/>
+        <w:numPr>
+          <w:ilvl w:val="0"/>
+          <w:numId w:val="18"/>
+        </w:numPr>
+        <w:jc w:val="both"/>
+        <w:rPr>
+          <w:rFonts w:ascii="Times New Roman" w:hAnsi="Times New Roman" w:cs="Times New Roman"/>
+          <w:i/>
+          <w:sz w:val="26"/>
+          <w:szCs w:val="26"/>
+          <w:u w:val="single"/>
+        </w:rPr>
+      </w:pPr>
+      <w:r>
+        <w:rPr>
+          <w:rFonts w:ascii="Times New Roman" w:hAnsi="Times New Roman" w:cs="Times New Roman"/>
+          <w:i/>
+          <w:sz w:val="26"/>
+          <w:szCs w:val="26"/>
+          <w:u w:val="single"/>
+        </w:rPr>
+        <w:t xml:space="preserve">Message </w:t>
+      </w:r>
+      <w:r>
+        <w:rPr>
+          <w:rFonts w:ascii="Times New Roman" w:hAnsi="Times New Roman" w:cs="Times New Roman"/>
+          <w:i/>
+          <w:sz w:val="26"/>
+          <w:szCs w:val="26"/>
+          <w:u w:val="single"/>
+        </w:rPr>
+        <w:t>NODE_ADD:</w:t>
+      </w:r>
+    </w:p>
+    <w:p>
+      <w:pPr>
+        <w:pStyle w:val="ListParagraph"/>
+        <w:ind w:left="1800"/>
+        <w:jc w:val="both"/>
+      </w:pPr>
+      <w:r>
+        <w:object w:dxaOrig="8186" w:dyaOrig="4546">
+          <v:shape id="_x0000_i1027" type="#_x0000_t75" style="width:409.5pt;height:227.25pt" o:ole="">
+            <v:imagedata r:id="rId13" o:title=""/>
+          </v:shape>
+          <o:OLEObject Type="Embed" ProgID="Visio.Drawing.11" ShapeID="_x0000_i1027" DrawAspect="Content" ObjectID="_1481308997" r:id="rId14"/>
+        </w:object>
+      </w:r>
+    </w:p>
+    <w:p>
+      <w:pPr>
+        <w:pStyle w:val="ListParagraph"/>
+        <w:numPr>
+          <w:ilvl w:val="0"/>
+          <w:numId w:val="18"/>
+        </w:numPr>
+        <w:jc w:val="both"/>
+        <w:rPr>
+          <w:rFonts w:ascii="Times New Roman" w:hAnsi="Times New Roman" w:cs="Times New Roman"/>
+          <w:i/>
+          <w:sz w:val="26"/>
+          <w:szCs w:val="26"/>
+          <w:u w:val="single"/>
+        </w:rPr>
+      </w:pPr>
+      <w:r>
+        <w:rPr>
+          <w:rFonts w:ascii="Times New Roman" w:hAnsi="Times New Roman" w:cs="Times New Roman"/>
+          <w:i/>
+          <w:sz w:val="26"/>
+          <w:szCs w:val="26"/>
+          <w:u w:val="single"/>
+        </w:rPr>
+        <w:t>Message NODE_UPDATE:</w:t>
+      </w:r>
+    </w:p>
+    <w:p>
+      <w:pPr>
+        <w:pStyle w:val="ListParagraph"/>
+        <w:ind w:left="1800"/>
+        <w:jc w:val="both"/>
+        <w:rPr>
+          <w:rFonts w:ascii="Times New Roman" w:hAnsi="Times New Roman" w:cs="Times New Roman"/>
+          <w:i/>
+          <w:sz w:val="26"/>
+          <w:szCs w:val="26"/>
+          <w:u w:val="single"/>
+        </w:rPr>
+      </w:pPr>
+      <w:r>
+        <w:object w:dxaOrig="8649" w:dyaOrig="4546">
+          <v:shape id="_x0000_i1028" type="#_x0000_t75" style="width:432.75pt;height:227.25pt" o:ole="">
+            <v:imagedata r:id="rId15" o:title=""/>
+          </v:shape>
+          <o:OLEObject Type="Embed" ProgID="Visio.Drawing.11" ShapeID="_x0000_i1028" DrawAspect="Content" ObjectID="_1481308998" r:id="rId16"/>
+        </w:object>
+      </w:r>
+    </w:p>
+    <w:p>
+      <w:pPr>
+        <w:pStyle w:val="ListParagraph"/>
+        <w:numPr>
+          <w:ilvl w:val="0"/>
+          <w:numId w:val="18"/>
+        </w:numPr>
+        <w:jc w:val="both"/>
+        <w:rPr>
+          <w:rFonts w:ascii="Times New Roman" w:hAnsi="Times New Roman" w:cs="Times New Roman"/>
+          <w:i/>
+          <w:sz w:val="26"/>
+          <w:szCs w:val="26"/>
+          <w:u w:val="single"/>
+        </w:rPr>
+      </w:pPr>
+      <w:r>
+        <w:rPr>
+          <w:rFonts w:ascii="Times New Roman" w:hAnsi="Times New Roman" w:cs="Times New Roman"/>
+          <w:i/>
+          <w:sz w:val="26"/>
+          <w:szCs w:val="26"/>
+          <w:u w:val="single"/>
+        </w:rPr>
+        <w:t>Message NODE_LEAVE:</w:t>
+      </w:r>
+    </w:p>
+    <w:p>
+      <w:pPr>
+        <w:pStyle w:val="ListParagraph"/>
+        <w:ind w:left="1800"/>
+        <w:jc w:val="both"/>
+        <w:rPr>
+          <w:rFonts w:ascii="Times New Roman" w:hAnsi="Times New Roman" w:cs="Times New Roman"/>
+          <w:i/>
+          <w:sz w:val="26"/>
+          <w:szCs w:val="26"/>
+          <w:u w:val="single"/>
+        </w:rPr>
+      </w:pPr>
+      <w:r>
+        <w:object w:dxaOrig="8418" w:dyaOrig="4546">
+          <v:shape id="_x0000_i1029" type="#_x0000_t75" style="width:420.75pt;height:227.25pt" o:ole="">
+            <v:imagedata r:id="rId17" o:title=""/>
+          </v:shape>
+          <o:OLEObject Type="Embed" ProgID="Visio.Drawing.11" ShapeID="_x0000_i1029" DrawAspect="Content" ObjectID="_1481308999" r:id="rId18"/>
+        </w:object>
+      </w:r>
+    </w:p>
+    <w:p>
+      <w:pPr>
+        <w:pStyle w:val="ListParagraph"/>
+        <w:numPr>
+          <w:ilvl w:val="0"/>
+          <w:numId w:val="18"/>
+        </w:numPr>
+        <w:jc w:val="both"/>
+        <w:rPr>
+          <w:rFonts w:ascii="Times New Roman" w:hAnsi="Times New Roman" w:cs="Times New Roman"/>
+          <w:i/>
+          <w:sz w:val="26"/>
+          <w:szCs w:val="26"/>
+          <w:u w:val="single"/>
+        </w:rPr>
+      </w:pPr>
+      <w:r>
+        <w:rPr>
+          <w:rFonts w:ascii="Times New Roman" w:hAnsi="Times New Roman" w:cs="Times New Roman"/>
+          <w:i/>
+          <w:sz w:val="26"/>
+          <w:szCs w:val="26"/>
+          <w:u w:val="single"/>
+        </w:rPr>
+        <w:t>Message PING:</w:t>
+      </w:r>
+    </w:p>
+    <w:p>
+      <w:pPr>
+        <w:pStyle w:val="ListParagraph"/>
+        <w:numPr>
+          <w:ilvl w:val="0"/>
           <w:numId w:val="9"/>
         </w:numPr>
         <w:jc w:val="both"/>
@@ -2607,7 +4374,6 @@
           <w:szCs w:val="26"/>
           <w:u w:val="single"/>
         </w:rPr>
-        <w:lastRenderedPageBreak/>
         <w:t>Hướng phát triển và cách khắc phục:</w:t>
       </w:r>
     </w:p>
@@ -3191,6 +4957,119 @@
     </w:lvl>
   </w:abstractNum>
   <w:abstractNum w:abstractNumId="5">
+    <w:nsid w:val="25863F78"/>
+    <w:multiLevelType w:val="hybridMultilevel"/>
+    <w:tmpl w:val="1604E0FE"/>
+    <w:lvl w:ilvl="0" w:tplc="04090003">
+      <w:start w:val="1"/>
+      <w:numFmt w:val="bullet"/>
+      <w:lvlText w:val="o"/>
+      <w:lvlJc w:val="left"/>
+      <w:pPr>
+        <w:ind w:left="2520" w:hanging="360"/>
+      </w:pPr>
+      <w:rPr>
+        <w:rFonts w:ascii="Courier New" w:hAnsi="Courier New" w:cs="Courier New" w:hint="default"/>
+      </w:rPr>
+    </w:lvl>
+    <w:lvl w:ilvl="1" w:tplc="04090003" w:tentative="1">
+      <w:start w:val="1"/>
+      <w:numFmt w:val="bullet"/>
+      <w:lvlText w:val="o"/>
+      <w:lvlJc w:val="left"/>
+      <w:pPr>
+        <w:ind w:left="3240" w:hanging="360"/>
+      </w:pPr>
+      <w:rPr>
+        <w:rFonts w:ascii="Courier New" w:hAnsi="Courier New" w:cs="Courier New" w:hint="default"/>
+      </w:rPr>
+    </w:lvl>
+    <w:lvl w:ilvl="2" w:tplc="04090005" w:tentative="1">
+      <w:start w:val="1"/>
+      <w:numFmt w:val="bullet"/>
+      <w:lvlText w:val=""/>
+      <w:lvlJc w:val="left"/>
+      <w:pPr>
+        <w:ind w:left="3960" w:hanging="360"/>
+      </w:pPr>
+      <w:rPr>
+        <w:rFonts w:ascii="Wingdings" w:hAnsi="Wingdings" w:hint="default"/>
+      </w:rPr>
+    </w:lvl>
+    <w:lvl w:ilvl="3" w:tplc="04090001" w:tentative="1">
+      <w:start w:val="1"/>
+      <w:numFmt w:val="bullet"/>
+      <w:lvlText w:val=""/>
+      <w:lvlJc w:val="left"/>
+      <w:pPr>
+        <w:ind w:left="4680" w:hanging="360"/>
+      </w:pPr>
+      <w:rPr>
+        <w:rFonts w:ascii="Symbol" w:hAnsi="Symbol" w:hint="default"/>
+      </w:rPr>
+    </w:lvl>
+    <w:lvl w:ilvl="4" w:tplc="04090003" w:tentative="1">
+      <w:start w:val="1"/>
+      <w:numFmt w:val="bullet"/>
+      <w:lvlText w:val="o"/>
+      <w:lvlJc w:val="left"/>
+      <w:pPr>
+        <w:ind w:left="5400" w:hanging="360"/>
+      </w:pPr>
+      <w:rPr>
+        <w:rFonts w:ascii="Courier New" w:hAnsi="Courier New" w:cs="Courier New" w:hint="default"/>
+      </w:rPr>
+    </w:lvl>
+    <w:lvl w:ilvl="5" w:tplc="04090005" w:tentative="1">
+      <w:start w:val="1"/>
+      <w:numFmt w:val="bullet"/>
+      <w:lvlText w:val=""/>
+      <w:lvlJc w:val="left"/>
+      <w:pPr>
+        <w:ind w:left="6120" w:hanging="360"/>
+      </w:pPr>
+      <w:rPr>
+        <w:rFonts w:ascii="Wingdings" w:hAnsi="Wingdings" w:hint="default"/>
+      </w:rPr>
+    </w:lvl>
+    <w:lvl w:ilvl="6" w:tplc="04090001" w:tentative="1">
+      <w:start w:val="1"/>
+      <w:numFmt w:val="bullet"/>
+      <w:lvlText w:val=""/>
+      <w:lvlJc w:val="left"/>
+      <w:pPr>
+        <w:ind w:left="6840" w:hanging="360"/>
+      </w:pPr>
+      <w:rPr>
+        <w:rFonts w:ascii="Symbol" w:hAnsi="Symbol" w:hint="default"/>
+      </w:rPr>
+    </w:lvl>
+    <w:lvl w:ilvl="7" w:tplc="04090003" w:tentative="1">
+      <w:start w:val="1"/>
+      <w:numFmt w:val="bullet"/>
+      <w:lvlText w:val="o"/>
+      <w:lvlJc w:val="left"/>
+      <w:pPr>
+        <w:ind w:left="7560" w:hanging="360"/>
+      </w:pPr>
+      <w:rPr>
+        <w:rFonts w:ascii="Courier New" w:hAnsi="Courier New" w:cs="Courier New" w:hint="default"/>
+      </w:rPr>
+    </w:lvl>
+    <w:lvl w:ilvl="8" w:tplc="04090005" w:tentative="1">
+      <w:start w:val="1"/>
+      <w:numFmt w:val="bullet"/>
+      <w:lvlText w:val=""/>
+      <w:lvlJc w:val="left"/>
+      <w:pPr>
+        <w:ind w:left="8280" w:hanging="360"/>
+      </w:pPr>
+      <w:rPr>
+        <w:rFonts w:ascii="Wingdings" w:hAnsi="Wingdings" w:hint="default"/>
+      </w:rPr>
+    </w:lvl>
+  </w:abstractNum>
+  <w:abstractNum w:abstractNumId="6">
     <w:nsid w:val="25C81906"/>
     <w:multiLevelType w:val="hybridMultilevel"/>
     <w:tmpl w:val="A178DF96"/>
@@ -3279,7 +5158,96 @@
       </w:pPr>
     </w:lvl>
   </w:abstractNum>
-  <w:abstractNum w:abstractNumId="6">
+  <w:abstractNum w:abstractNumId="7">
+    <w:nsid w:val="313A2B7B"/>
+    <w:multiLevelType w:val="hybridMultilevel"/>
+    <w:tmpl w:val="6A4094EC"/>
+    <w:lvl w:ilvl="0" w:tplc="48344312">
+      <w:start w:val="1"/>
+      <w:numFmt w:val="lowerLetter"/>
+      <w:lvlText w:val="%1."/>
+      <w:lvlJc w:val="left"/>
+      <w:pPr>
+        <w:ind w:left="1800" w:hanging="360"/>
+      </w:pPr>
+      <w:rPr>
+        <w:rFonts w:hint="default"/>
+      </w:rPr>
+    </w:lvl>
+    <w:lvl w:ilvl="1" w:tplc="04090019" w:tentative="1">
+      <w:start w:val="1"/>
+      <w:numFmt w:val="lowerLetter"/>
+      <w:lvlText w:val="%2."/>
+      <w:lvlJc w:val="left"/>
+      <w:pPr>
+        <w:ind w:left="2520" w:hanging="360"/>
+      </w:pPr>
+    </w:lvl>
+    <w:lvl w:ilvl="2" w:tplc="0409001B" w:tentative="1">
+      <w:start w:val="1"/>
+      <w:numFmt w:val="lowerRoman"/>
+      <w:lvlText w:val="%3."/>
+      <w:lvlJc w:val="right"/>
+      <w:pPr>
+        <w:ind w:left="3240" w:hanging="180"/>
+      </w:pPr>
+    </w:lvl>
+    <w:lvl w:ilvl="3" w:tplc="0409000F" w:tentative="1">
+      <w:start w:val="1"/>
+      <w:numFmt w:val="decimal"/>
+      <w:lvlText w:val="%4."/>
+      <w:lvlJc w:val="left"/>
+      <w:pPr>
+        <w:ind w:left="3960" w:hanging="360"/>
+      </w:pPr>
+    </w:lvl>
+    <w:lvl w:ilvl="4" w:tplc="04090019" w:tentative="1">
+      <w:start w:val="1"/>
+      <w:numFmt w:val="lowerLetter"/>
+      <w:lvlText w:val="%5."/>
+      <w:lvlJc w:val="left"/>
+      <w:pPr>
+        <w:ind w:left="4680" w:hanging="360"/>
+      </w:pPr>
+    </w:lvl>
+    <w:lvl w:ilvl="5" w:tplc="0409001B" w:tentative="1">
+      <w:start w:val="1"/>
+      <w:numFmt w:val="lowerRoman"/>
+      <w:lvlText w:val="%6."/>
+      <w:lvlJc w:val="right"/>
+      <w:pPr>
+        <w:ind w:left="5400" w:hanging="180"/>
+      </w:pPr>
+    </w:lvl>
+    <w:lvl w:ilvl="6" w:tplc="0409000F" w:tentative="1">
+      <w:start w:val="1"/>
+      <w:numFmt w:val="decimal"/>
+      <w:lvlText w:val="%7."/>
+      <w:lvlJc w:val="left"/>
+      <w:pPr>
+        <w:ind w:left="6120" w:hanging="360"/>
+      </w:pPr>
+    </w:lvl>
+    <w:lvl w:ilvl="7" w:tplc="04090019" w:tentative="1">
+      <w:start w:val="1"/>
+      <w:numFmt w:val="lowerLetter"/>
+      <w:lvlText w:val="%8."/>
+      <w:lvlJc w:val="left"/>
+      <w:pPr>
+        <w:ind w:left="6840" w:hanging="360"/>
+      </w:pPr>
+    </w:lvl>
+    <w:lvl w:ilvl="8" w:tplc="0409001B" w:tentative="1">
+      <w:start w:val="1"/>
+      <w:numFmt w:val="lowerRoman"/>
+      <w:lvlText w:val="%9."/>
+      <w:lvlJc w:val="right"/>
+      <w:pPr>
+        <w:ind w:left="7560" w:hanging="180"/>
+      </w:pPr>
+    </w:lvl>
+  </w:abstractNum>
+  <w:abstractNum w:abstractNumId="8">
     <w:nsid w:val="335045C8"/>
     <w:multiLevelType w:val="hybridMultilevel"/>
     <w:tmpl w:val="D8C80E84"/>
@@ -3368,7 +5336,7 @@
       </w:pPr>
     </w:lvl>
   </w:abstractNum>
-  <w:abstractNum w:abstractNumId="7">
+  <w:abstractNum w:abstractNumId="9">
     <w:nsid w:val="383B019E"/>
     <w:multiLevelType w:val="hybridMultilevel"/>
     <w:tmpl w:val="BC709AA6"/>
@@ -3481,7 +5449,7 @@
       </w:rPr>
     </w:lvl>
   </w:abstractNum>
-  <w:abstractNum w:abstractNumId="8">
+  <w:abstractNum w:abstractNumId="10">
     <w:nsid w:val="38640A2C"/>
     <w:multiLevelType w:val="hybridMultilevel"/>
     <w:tmpl w:val="F6862E20"/>
@@ -3594,7 +5562,7 @@
       </w:rPr>
     </w:lvl>
   </w:abstractNum>
-  <w:abstractNum w:abstractNumId="9">
+  <w:abstractNum w:abstractNumId="11">
     <w:nsid w:val="40AD5C42"/>
     <w:multiLevelType w:val="hybridMultilevel"/>
     <w:tmpl w:val="53CE6532"/>
@@ -3686,7 +5654,209 @@
       </w:pPr>
     </w:lvl>
   </w:abstractNum>
-  <w:abstractNum w:abstractNumId="10">
+  <w:abstractNum w:abstractNumId="12">
+    <w:nsid w:val="4B930162"/>
+    <w:multiLevelType w:val="hybridMultilevel"/>
+    <w:tmpl w:val="B0845568"/>
+    <w:lvl w:ilvl="0" w:tplc="04090003">
+      <w:start w:val="1"/>
+      <w:numFmt w:val="bullet"/>
+      <w:lvlText w:val="o"/>
+      <w:lvlJc w:val="left"/>
+      <w:pPr>
+        <w:ind w:left="2520" w:hanging="360"/>
+      </w:pPr>
+      <w:rPr>
+        <w:rFonts w:ascii="Courier New" w:hAnsi="Courier New" w:cs="Courier New" w:hint="default"/>
+      </w:rPr>
+    </w:lvl>
+    <w:lvl w:ilvl="1" w:tplc="04090003" w:tentative="1">
+      <w:start w:val="1"/>
+      <w:numFmt w:val="bullet"/>
+      <w:lvlText w:val="o"/>
+      <w:lvlJc w:val="left"/>
+      <w:pPr>
+        <w:ind w:left="3240" w:hanging="360"/>
+      </w:pPr>
+      <w:rPr>
+        <w:rFonts w:ascii="Courier New" w:hAnsi="Courier New" w:cs="Courier New" w:hint="default"/>
+      </w:rPr>
+    </w:lvl>
+    <w:lvl w:ilvl="2" w:tplc="04090005" w:tentative="1">
+      <w:start w:val="1"/>
+      <w:numFmt w:val="bullet"/>
+      <w:lvlText w:val=""/>
+      <w:lvlJc w:val="left"/>
+      <w:pPr>
+        <w:ind w:left="3960" w:hanging="360"/>
+      </w:pPr>
+      <w:rPr>
+        <w:rFonts w:ascii="Wingdings" w:hAnsi="Wingdings" w:hint="default"/>
+      </w:rPr>
+    </w:lvl>
+    <w:lvl w:ilvl="3" w:tplc="04090001" w:tentative="1">
+      <w:start w:val="1"/>
+      <w:numFmt w:val="bullet"/>
+      <w:lvlText w:val=""/>
+      <w:lvlJc w:val="left"/>
+      <w:pPr>
+        <w:ind w:left="4680" w:hanging="360"/>
+      </w:pPr>
+      <w:rPr>
+        <w:rFonts w:ascii="Symbol" w:hAnsi="Symbol" w:hint="default"/>
+      </w:rPr>
+    </w:lvl>
+    <w:lvl w:ilvl="4" w:tplc="04090003" w:tentative="1">
+      <w:start w:val="1"/>
+      <w:numFmt w:val="bullet"/>
+      <w:lvlText w:val="o"/>
+      <w:lvlJc w:val="left"/>
+      <w:pPr>
+        <w:ind w:left="5400" w:hanging="360"/>
+      </w:pPr>
+      <w:rPr>
+        <w:rFonts w:ascii="Courier New" w:hAnsi="Courier New" w:cs="Courier New" w:hint="default"/>
+      </w:rPr>
+    </w:lvl>
+    <w:lvl w:ilvl="5" w:tplc="04090005" w:tentative="1">
+      <w:start w:val="1"/>
+      <w:numFmt w:val="bullet"/>
+      <w:lvlText w:val=""/>
+      <w:lvlJc w:val="left"/>
+      <w:pPr>
+        <w:ind w:left="6120" w:hanging="360"/>
+      </w:pPr>
+      <w:rPr>
+        <w:rFonts w:ascii="Wingdings" w:hAnsi="Wingdings" w:hint="default"/>
+      </w:rPr>
+    </w:lvl>
+    <w:lvl w:ilvl="6" w:tplc="04090001" w:tentative="1">
+      <w:start w:val="1"/>
+      <w:numFmt w:val="bullet"/>
+      <w:lvlText w:val=""/>
+      <w:lvlJc w:val="left"/>
+      <w:pPr>
+        <w:ind w:left="6840" w:hanging="360"/>
+      </w:pPr>
+      <w:rPr>
+        <w:rFonts w:ascii="Symbol" w:hAnsi="Symbol" w:hint="default"/>
+      </w:rPr>
+    </w:lvl>
+    <w:lvl w:ilvl="7" w:tplc="04090003" w:tentative="1">
+      <w:start w:val="1"/>
+      <w:numFmt w:val="bullet"/>
+      <w:lvlText w:val="o"/>
+      <w:lvlJc w:val="left"/>
+      <w:pPr>
+        <w:ind w:left="7560" w:hanging="360"/>
+      </w:pPr>
+      <w:rPr>
+        <w:rFonts w:ascii="Courier New" w:hAnsi="Courier New" w:cs="Courier New" w:hint="default"/>
+      </w:rPr>
+    </w:lvl>
+    <w:lvl w:ilvl="8" w:tplc="04090005" w:tentative="1">
+      <w:start w:val="1"/>
+      <w:numFmt w:val="bullet"/>
+      <w:lvlText w:val=""/>
+      <w:lvlJc w:val="left"/>
+      <w:pPr>
+        <w:ind w:left="8280" w:hanging="360"/>
+      </w:pPr>
+      <w:rPr>
+        <w:rFonts w:ascii="Wingdings" w:hAnsi="Wingdings" w:hint="default"/>
+      </w:rPr>
+    </w:lvl>
+  </w:abstractNum>
+  <w:abstractNum w:abstractNumId="13">
+    <w:nsid w:val="536635F5"/>
+    <w:multiLevelType w:val="hybridMultilevel"/>
+    <w:tmpl w:val="D302A646"/>
+    <w:lvl w:ilvl="0" w:tplc="54B0609C">
+      <w:start w:val="1"/>
+      <w:numFmt w:val="lowerLetter"/>
+      <w:lvlText w:val="%1."/>
+      <w:lvlJc w:val="left"/>
+      <w:pPr>
+        <w:ind w:left="1800" w:hanging="360"/>
+      </w:pPr>
+      <w:rPr>
+        <w:rFonts w:hint="default"/>
+      </w:rPr>
+    </w:lvl>
+    <w:lvl w:ilvl="1" w:tplc="04090019" w:tentative="1">
+      <w:start w:val="1"/>
+      <w:numFmt w:val="lowerLetter"/>
+      <w:lvlText w:val="%2."/>
+      <w:lvlJc w:val="left"/>
+      <w:pPr>
+        <w:ind w:left="2520" w:hanging="360"/>
+      </w:pPr>
+    </w:lvl>
+    <w:lvl w:ilvl="2" w:tplc="0409001B" w:tentative="1">
+      <w:start w:val="1"/>
+      <w:numFmt w:val="lowerRoman"/>
+      <w:lvlText w:val="%3."/>
+      <w:lvlJc w:val="right"/>
+      <w:pPr>
+        <w:ind w:left="3240" w:hanging="180"/>
+      </w:pPr>
+    </w:lvl>
+    <w:lvl w:ilvl="3" w:tplc="0409000F" w:tentative="1">
+      <w:start w:val="1"/>
+      <w:numFmt w:val="decimal"/>
+      <w:lvlText w:val="%4."/>
+      <w:lvlJc w:val="left"/>
+      <w:pPr>
+        <w:ind w:left="3960" w:hanging="360"/>
+      </w:pPr>
+    </w:lvl>
+    <w:lvl w:ilvl="4" w:tplc="04090019" w:tentative="1">
+      <w:start w:val="1"/>
+      <w:numFmt w:val="lowerLetter"/>
+      <w:lvlText w:val="%5."/>
+      <w:lvlJc w:val="left"/>
+      <w:pPr>
+        <w:ind w:left="4680" w:hanging="360"/>
+      </w:pPr>
+    </w:lvl>
+    <w:lvl w:ilvl="5" w:tplc="0409001B" w:tentative="1">
+      <w:start w:val="1"/>
+      <w:numFmt w:val="lowerRoman"/>
+      <w:lvlText w:val="%6."/>
+      <w:lvlJc w:val="right"/>
+      <w:pPr>
+        <w:ind w:left="5400" w:hanging="180"/>
+      </w:pPr>
+    </w:lvl>
+    <w:lvl w:ilvl="6" w:tplc="0409000F" w:tentative="1">
+      <w:start w:val="1"/>
+      <w:numFmt w:val="decimal"/>
+      <w:lvlText w:val="%7."/>
+      <w:lvlJc w:val="left"/>
+      <w:pPr>
+        <w:ind w:left="6120" w:hanging="360"/>
+      </w:pPr>
+    </w:lvl>
+    <w:lvl w:ilvl="7" w:tplc="04090019" w:tentative="1">
+      <w:start w:val="1"/>
+      <w:numFmt w:val="lowerLetter"/>
+      <w:lvlText w:val="%8."/>
+      <w:lvlJc w:val="left"/>
+      <w:pPr>
+        <w:ind w:left="6840" w:hanging="360"/>
+      </w:pPr>
+    </w:lvl>
+    <w:lvl w:ilvl="8" w:tplc="0409001B" w:tentative="1">
+      <w:start w:val="1"/>
+      <w:numFmt w:val="lowerRoman"/>
+      <w:lvlText w:val="%9."/>
+      <w:lvlJc w:val="right"/>
+      <w:pPr>
+        <w:ind w:left="7560" w:hanging="180"/>
+      </w:pPr>
+    </w:lvl>
+  </w:abstractNum>
+  <w:abstractNum w:abstractNumId="14">
     <w:nsid w:val="536B7E73"/>
     <w:multiLevelType w:val="hybridMultilevel"/>
     <w:tmpl w:val="A0F684C2"/>
@@ -3799,7 +5969,7 @@
       </w:rPr>
     </w:lvl>
   </w:abstractNum>
-  <w:abstractNum w:abstractNumId="11">
+  <w:abstractNum w:abstractNumId="15">
     <w:nsid w:val="564C78BF"/>
     <w:multiLevelType w:val="hybridMultilevel"/>
     <w:tmpl w:val="2924967C"/>
@@ -3912,7 +6082,120 @@
       </w:rPr>
     </w:lvl>
   </w:abstractNum>
-  <w:abstractNum w:abstractNumId="12">
+  <w:abstractNum w:abstractNumId="16">
+    <w:nsid w:val="5A7E6B6F"/>
+    <w:multiLevelType w:val="hybridMultilevel"/>
+    <w:tmpl w:val="04C0A494"/>
+    <w:lvl w:ilvl="0" w:tplc="04090001">
+      <w:start w:val="1"/>
+      <w:numFmt w:val="bullet"/>
+      <w:lvlText w:val=""/>
+      <w:lvlJc w:val="left"/>
+      <w:pPr>
+        <w:ind w:left="2880" w:hanging="360"/>
+      </w:pPr>
+      <w:rPr>
+        <w:rFonts w:ascii="Symbol" w:hAnsi="Symbol" w:hint="default"/>
+      </w:rPr>
+    </w:lvl>
+    <w:lvl w:ilvl="1" w:tplc="04090003" w:tentative="1">
+      <w:start w:val="1"/>
+      <w:numFmt w:val="bullet"/>
+      <w:lvlText w:val="o"/>
+      <w:lvlJc w:val="left"/>
+      <w:pPr>
+        <w:ind w:left="3600" w:hanging="360"/>
+      </w:pPr>
+      <w:rPr>
+        <w:rFonts w:ascii="Courier New" w:hAnsi="Courier New" w:cs="Courier New" w:hint="default"/>
+      </w:rPr>
+    </w:lvl>
+    <w:lvl w:ilvl="2" w:tplc="04090005" w:tentative="1">
+      <w:start w:val="1"/>
+      <w:numFmt w:val="bullet"/>
+      <w:lvlText w:val=""/>
+      <w:lvlJc w:val="left"/>
+      <w:pPr>
+        <w:ind w:left="4320" w:hanging="360"/>
+      </w:pPr>
+      <w:rPr>
+        <w:rFonts w:ascii="Wingdings" w:hAnsi="Wingdings" w:hint="default"/>
+      </w:rPr>
+    </w:lvl>
+    <w:lvl w:ilvl="3" w:tplc="04090001" w:tentative="1">
+      <w:start w:val="1"/>
+      <w:numFmt w:val="bullet"/>
+      <w:lvlText w:val=""/>
+      <w:lvlJc w:val="left"/>
+      <w:pPr>
+        <w:ind w:left="5040" w:hanging="360"/>
+      </w:pPr>
+      <w:rPr>
+        <w:rFonts w:ascii="Symbol" w:hAnsi="Symbol" w:hint="default"/>
+      </w:rPr>
+    </w:lvl>
+    <w:lvl w:ilvl="4" w:tplc="04090003" w:tentative="1">
+      <w:start w:val="1"/>
+      <w:numFmt w:val="bullet"/>
+      <w:lvlText w:val="o"/>
+      <w:lvlJc w:val="left"/>
+      <w:pPr>
+        <w:ind w:left="5760" w:hanging="360"/>
+      </w:pPr>
+      <w:rPr>
+        <w:rFonts w:ascii="Courier New" w:hAnsi="Courier New" w:cs="Courier New" w:hint="default"/>
+      </w:rPr>
+    </w:lvl>
+    <w:lvl w:ilvl="5" w:tplc="04090005" w:tentative="1">
+      <w:start w:val="1"/>
+      <w:numFmt w:val="bullet"/>
+      <w:lvlText w:val=""/>
+      <w:lvlJc w:val="left"/>
+      <w:pPr>
+        <w:ind w:left="6480" w:hanging="360"/>
+      </w:pPr>
+      <w:rPr>
+        <w:rFonts w:ascii="Wingdings" w:hAnsi="Wingdings" w:hint="default"/>
+      </w:rPr>
+    </w:lvl>
+    <w:lvl w:ilvl="6" w:tplc="04090001" w:tentative="1">
+      <w:start w:val="1"/>
+      <w:numFmt w:val="bullet"/>
+      <w:lvlText w:val=""/>
+      <w:lvlJc w:val="left"/>
+      <w:pPr>
+        <w:ind w:left="7200" w:hanging="360"/>
+      </w:pPr>
+      <w:rPr>
+        <w:rFonts w:ascii="Symbol" w:hAnsi="Symbol" w:hint="default"/>
+      </w:rPr>
+    </w:lvl>
+    <w:lvl w:ilvl="7" w:tplc="04090003" w:tentative="1">
+      <w:start w:val="1"/>
+      <w:numFmt w:val="bullet"/>
+      <w:lvlText w:val="o"/>
+      <w:lvlJc w:val="left"/>
+      <w:pPr>
+        <w:ind w:left="7920" w:hanging="360"/>
+      </w:pPr>
+      <w:rPr>
+        <w:rFonts w:ascii="Courier New" w:hAnsi="Courier New" w:cs="Courier New" w:hint="default"/>
+      </w:rPr>
+    </w:lvl>
+    <w:lvl w:ilvl="8" w:tplc="04090005" w:tentative="1">
+      <w:start w:val="1"/>
+      <w:numFmt w:val="bullet"/>
+      <w:lvlText w:val=""/>
+      <w:lvlJc w:val="left"/>
+      <w:pPr>
+        <w:ind w:left="8640" w:hanging="360"/>
+      </w:pPr>
+      <w:rPr>
+        <w:rFonts w:ascii="Wingdings" w:hAnsi="Wingdings" w:hint="default"/>
+      </w:rPr>
+    </w:lvl>
+  </w:abstractNum>
+  <w:abstractNum w:abstractNumId="17">
     <w:nsid w:val="5E064E70"/>
     <w:multiLevelType w:val="hybridMultilevel"/>
     <w:tmpl w:val="1EAE619C"/>
@@ -4001,10 +6284,10 @@
       </w:pPr>
     </w:lvl>
   </w:abstractNum>
-  <w:abstractNum w:abstractNumId="13">
+  <w:abstractNum w:abstractNumId="18">
     <w:nsid w:val="5EAE0C87"/>
     <w:multiLevelType w:val="hybridMultilevel"/>
-    <w:tmpl w:val="246EF62A"/>
+    <w:tmpl w:val="8B0A648A"/>
     <w:lvl w:ilvl="0" w:tplc="525052FC">
       <w:start w:val="1"/>
       <w:numFmt w:val="lowerLetter"/>
@@ -4017,14 +6300,17 @@
         <w:rFonts w:hint="default"/>
       </w:rPr>
     </w:lvl>
-    <w:lvl w:ilvl="1" w:tplc="04090019" w:tentative="1">
-      <w:start w:val="1"/>
-      <w:numFmt w:val="lowerLetter"/>
-      <w:lvlText w:val="%2."/>
+    <w:lvl w:ilvl="1" w:tplc="04090003">
+      <w:start w:val="1"/>
+      <w:numFmt w:val="bullet"/>
+      <w:lvlText w:val="o"/>
       <w:lvlJc w:val="left"/>
       <w:pPr>
         <w:ind w:left="2520" w:hanging="360"/>
       </w:pPr>
+      <w:rPr>
+        <w:rFonts w:ascii="Courier New" w:hAnsi="Courier New" w:cs="Courier New" w:hint="default"/>
+      </w:rPr>
     </w:lvl>
     <w:lvl w:ilvl="2" w:tplc="0409001B" w:tentative="1">
       <w:start w:val="1"/>
@@ -4090,7 +6376,120 @@
       </w:pPr>
     </w:lvl>
   </w:abstractNum>
-  <w:abstractNum w:abstractNumId="14">
+  <w:abstractNum w:abstractNumId="19">
+    <w:nsid w:val="662C7C32"/>
+    <w:multiLevelType w:val="hybridMultilevel"/>
+    <w:tmpl w:val="89F0294A"/>
+    <w:lvl w:ilvl="0" w:tplc="04090003">
+      <w:start w:val="1"/>
+      <w:numFmt w:val="bullet"/>
+      <w:lvlText w:val="o"/>
+      <w:lvlJc w:val="left"/>
+      <w:pPr>
+        <w:ind w:left="2520" w:hanging="360"/>
+      </w:pPr>
+      <w:rPr>
+        <w:rFonts w:ascii="Courier New" w:hAnsi="Courier New" w:cs="Courier New" w:hint="default"/>
+      </w:rPr>
+    </w:lvl>
+    <w:lvl w:ilvl="1" w:tplc="04090005">
+      <w:start w:val="1"/>
+      <w:numFmt w:val="bullet"/>
+      <w:lvlText w:val=""/>
+      <w:lvlJc w:val="left"/>
+      <w:pPr>
+        <w:ind w:left="3240" w:hanging="360"/>
+      </w:pPr>
+      <w:rPr>
+        <w:rFonts w:ascii="Wingdings" w:hAnsi="Wingdings" w:hint="default"/>
+      </w:rPr>
+    </w:lvl>
+    <w:lvl w:ilvl="2" w:tplc="04090005" w:tentative="1">
+      <w:start w:val="1"/>
+      <w:numFmt w:val="bullet"/>
+      <w:lvlText w:val=""/>
+      <w:lvlJc w:val="left"/>
+      <w:pPr>
+        <w:ind w:left="3960" w:hanging="360"/>
+      </w:pPr>
+      <w:rPr>
+        <w:rFonts w:ascii="Wingdings" w:hAnsi="Wingdings" w:hint="default"/>
+      </w:rPr>
+    </w:lvl>
+    <w:lvl w:ilvl="3" w:tplc="04090001" w:tentative="1">
+      <w:start w:val="1"/>
+      <w:numFmt w:val="bullet"/>
+      <w:lvlText w:val=""/>
+      <w:lvlJc w:val="left"/>
+      <w:pPr>
+        <w:ind w:left="4680" w:hanging="360"/>
+      </w:pPr>
+      <w:rPr>
+        <w:rFonts w:ascii="Symbol" w:hAnsi="Symbol" w:hint="default"/>
+      </w:rPr>
+    </w:lvl>
+    <w:lvl w:ilvl="4" w:tplc="04090003" w:tentative="1">
+      <w:start w:val="1"/>
+      <w:numFmt w:val="bullet"/>
+      <w:lvlText w:val="o"/>
+      <w:lvlJc w:val="left"/>
+      <w:pPr>
+        <w:ind w:left="5400" w:hanging="360"/>
+      </w:pPr>
+      <w:rPr>
+        <w:rFonts w:ascii="Courier New" w:hAnsi="Courier New" w:cs="Courier New" w:hint="default"/>
+      </w:rPr>
+    </w:lvl>
+    <w:lvl w:ilvl="5" w:tplc="04090005" w:tentative="1">
+      <w:start w:val="1"/>
+      <w:numFmt w:val="bullet"/>
+      <w:lvlText w:val=""/>
+      <w:lvlJc w:val="left"/>
+      <w:pPr>
+        <w:ind w:left="6120" w:hanging="360"/>
+      </w:pPr>
+      <w:rPr>
+        <w:rFonts w:ascii="Wingdings" w:hAnsi="Wingdings" w:hint="default"/>
+      </w:rPr>
+    </w:lvl>
+    <w:lvl w:ilvl="6" w:tplc="04090001" w:tentative="1">
+      <w:start w:val="1"/>
+      <w:numFmt w:val="bullet"/>
+      <w:lvlText w:val=""/>
+      <w:lvlJc w:val="left"/>
+      <w:pPr>
+        <w:ind w:left="6840" w:hanging="360"/>
+      </w:pPr>
+      <w:rPr>
+        <w:rFonts w:ascii="Symbol" w:hAnsi="Symbol" w:hint="default"/>
+      </w:rPr>
+    </w:lvl>
+    <w:lvl w:ilvl="7" w:tplc="04090003" w:tentative="1">
+      <w:start w:val="1"/>
+      <w:numFmt w:val="bullet"/>
+      <w:lvlText w:val="o"/>
+      <w:lvlJc w:val="left"/>
+      <w:pPr>
+        <w:ind w:left="7560" w:hanging="360"/>
+      </w:pPr>
+      <w:rPr>
+        <w:rFonts w:ascii="Courier New" w:hAnsi="Courier New" w:cs="Courier New" w:hint="default"/>
+      </w:rPr>
+    </w:lvl>
+    <w:lvl w:ilvl="8" w:tplc="04090005" w:tentative="1">
+      <w:start w:val="1"/>
+      <w:numFmt w:val="bullet"/>
+      <w:lvlText w:val=""/>
+      <w:lvlJc w:val="left"/>
+      <w:pPr>
+        <w:ind w:left="8280" w:hanging="360"/>
+      </w:pPr>
+      <w:rPr>
+        <w:rFonts w:ascii="Wingdings" w:hAnsi="Wingdings" w:hint="default"/>
+      </w:rPr>
+    </w:lvl>
+  </w:abstractNum>
+  <w:abstractNum w:abstractNumId="20">
     <w:nsid w:val="7D475927"/>
     <w:multiLevelType w:val="hybridMultilevel"/>
     <w:tmpl w:val="0E763B1A"/>
@@ -4203,7 +6602,7 @@
       </w:rPr>
     </w:lvl>
   </w:abstractNum>
-  <w:abstractNum w:abstractNumId="15">
+  <w:abstractNum w:abstractNumId="21">
     <w:nsid w:val="7F734260"/>
     <w:multiLevelType w:val="hybridMultilevel"/>
     <w:tmpl w:val="B900D4F8"/>
@@ -4299,7 +6698,7 @@
     </w:lvl>
   </w:abstractNum>
   <w:num w:numId="1">
-    <w:abstractNumId w:val="6"/>
+    <w:abstractNumId w:val="8"/>
   </w:num>
   <w:num w:numId="2">
     <w:abstractNumId w:val="2"/>
@@ -4308,34 +6707,34 @@
     <w:abstractNumId w:val="1"/>
   </w:num>
   <w:num w:numId="4">
-    <w:abstractNumId w:val="11"/>
+    <w:abstractNumId w:val="15"/>
   </w:num>
   <w:num w:numId="5">
-    <w:abstractNumId w:val="7"/>
+    <w:abstractNumId w:val="9"/>
   </w:num>
   <w:num w:numId="6">
     <w:abstractNumId w:val="3"/>
   </w:num>
   <w:num w:numId="7">
-    <w:abstractNumId w:val="12"/>
+    <w:abstractNumId w:val="17"/>
   </w:num>
   <w:num w:numId="8">
-    <w:abstractNumId w:val="9"/>
+    <w:abstractNumId w:val="11"/>
   </w:num>
   <w:num w:numId="9">
-    <w:abstractNumId w:val="5"/>
+    <w:abstractNumId w:val="6"/>
   </w:num>
   <w:num w:numId="10">
-    <w:abstractNumId w:val="8"/>
+    <w:abstractNumId w:val="10"/>
   </w:num>
   <w:num w:numId="11">
-    <w:abstractNumId w:val="14"/>
+    <w:abstractNumId w:val="20"/>
   </w:num>
   <w:num w:numId="12">
-    <w:abstractNumId w:val="15"/>
+    <w:abstractNumId w:val="21"/>
   </w:num>
   <w:num w:numId="13">
-    <w:abstractNumId w:val="13"/>
+    <w:abstractNumId w:val="18"/>
   </w:num>
   <w:num w:numId="14">
     <w:abstractNumId w:val="4"/>
@@ -4344,7 +6743,25 @@
     <w:abstractNumId w:val="0"/>
   </w:num>
   <w:num w:numId="16">
-    <w:abstractNumId w:val="10"/>
+    <w:abstractNumId w:val="14"/>
+  </w:num>
+  <w:num w:numId="17">
+    <w:abstractNumId w:val="5"/>
+  </w:num>
+  <w:num w:numId="18">
+    <w:abstractNumId w:val="7"/>
+  </w:num>
+  <w:num w:numId="19">
+    <w:abstractNumId w:val="13"/>
+  </w:num>
+  <w:num w:numId="20">
+    <w:abstractNumId w:val="12"/>
+  </w:num>
+  <w:num w:numId="21">
+    <w:abstractNumId w:val="16"/>
+  </w:num>
+  <w:num w:numId="22">
+    <w:abstractNumId w:val="19"/>
   </w:num>
 </w:numbering>
 </file>

</xml_diff>